<commit_message>
Added Topic 2 Word file.
</commit_message>
<xml_diff>
--- a/Topic 2.docx
+++ b/Topic 2.docx
@@ -38,16 +38,92 @@
           <w:sz w:val="40"/>
           <w:szCs w:val="40"/>
         </w:rPr>
-        <w:t xml:space="preserve"> Java Primitive Types.</w:t>
-      </w:r>
-    </w:p>
-    <w:p>
-      <w:pPr>
-        <w:rPr>
-          <w:b/>
-          <w:bCs/>
-          <w:sz w:val="28"/>
-          <w:szCs w:val="28"/>
+        <w:t xml:space="preserve"> Java Primitive Types</w:t>
+      </w:r>
+      <w:r>
+        <w:rPr>
+          <w:b/>
+          <w:bCs/>
+          <w:sz w:val="40"/>
+          <w:szCs w:val="40"/>
+        </w:rPr>
+        <w:t xml:space="preserve"> , Literals and Operators</w:t>
+      </w:r>
+      <w:r>
+        <w:rPr>
+          <w:b/>
+          <w:bCs/>
+          <w:sz w:val="40"/>
+          <w:szCs w:val="40"/>
+        </w:rPr>
+        <w:t>.</w:t>
+      </w:r>
+    </w:p>
+    <w:p>
+      <w:pPr>
+        <w:rPr>
+          <w:b/>
+          <w:bCs/>
+          <w:sz w:val="28"/>
+          <w:szCs w:val="28"/>
+        </w:rPr>
+      </w:pPr>
+      <w:r>
+        <w:rPr>
+          <w:b/>
+          <w:bCs/>
+          <w:sz w:val="28"/>
+          <w:szCs w:val="28"/>
+        </w:rPr>
+        <w:t>________________________________________________________________</w:t>
+      </w:r>
+    </w:p>
+    <w:p>
+      <w:pPr>
+        <w:rPr>
+          <w:b/>
+          <w:bCs/>
+          <w:sz w:val="40"/>
+          <w:szCs w:val="40"/>
+        </w:rPr>
+      </w:pPr>
+      <w:r>
+        <w:rPr>
+          <w:b/>
+          <w:bCs/>
+          <w:sz w:val="40"/>
+          <w:szCs w:val="40"/>
+        </w:rPr>
+        <w:t xml:space="preserve">Primitive Data </w:t>
+      </w:r>
+      <w:proofErr w:type="gramStart"/>
+      <w:r>
+        <w:rPr>
+          <w:b/>
+          <w:bCs/>
+          <w:sz w:val="40"/>
+          <w:szCs w:val="40"/>
+        </w:rPr>
+        <w:t>Types :</w:t>
+      </w:r>
+      <w:proofErr w:type="gramEnd"/>
+      <w:r>
+        <w:rPr>
+          <w:b/>
+          <w:bCs/>
+          <w:sz w:val="40"/>
+          <w:szCs w:val="40"/>
+        </w:rPr>
+        <w:t xml:space="preserve"> </w:t>
+      </w:r>
+    </w:p>
+    <w:p>
+      <w:pPr>
+        <w:rPr>
+          <w:b/>
+          <w:bCs/>
+          <w:sz w:val="40"/>
+          <w:szCs w:val="40"/>
         </w:rPr>
       </w:pPr>
       <w:r>
@@ -521,36 +597,6 @@
     <w:p>
       <w:pPr>
         <w:rPr>
-          <w:b/>
-          <w:bCs/>
-          <w:sz w:val="28"/>
-          <w:szCs w:val="28"/>
-        </w:rPr>
-      </w:pPr>
-    </w:p>
-    <w:p>
-      <w:pPr>
-        <w:rPr>
-          <w:b/>
-          <w:bCs/>
-          <w:sz w:val="28"/>
-          <w:szCs w:val="28"/>
-        </w:rPr>
-      </w:pPr>
-    </w:p>
-    <w:p>
-      <w:pPr>
-        <w:rPr>
-          <w:b/>
-          <w:bCs/>
-          <w:sz w:val="28"/>
-          <w:szCs w:val="28"/>
-        </w:rPr>
-      </w:pPr>
-    </w:p>
-    <w:p>
-      <w:pPr>
-        <w:rPr>
           <w:sz w:val="32"/>
           <w:szCs w:val="32"/>
         </w:rPr>
@@ -971,16 +1017,7 @@
           <w:szCs w:val="28"/>
         </w:rPr>
         <w:tab/>
-        <w:t>:</w:t>
-      </w:r>
-      <w:r>
-        <w:rPr>
-          <w:b/>
-          <w:bCs/>
-          <w:sz w:val="28"/>
-          <w:szCs w:val="28"/>
-        </w:rPr>
-        <w:t xml:space="preserve"> 2 Byte</w:t>
+        <w:t>: 2 Byte</w:t>
       </w:r>
       <w:r>
         <w:rPr>
@@ -1045,16 +1082,7 @@
           <w:szCs w:val="28"/>
         </w:rPr>
         <w:tab/>
-        <w:t>:</w:t>
-      </w:r>
-      <w:r>
-        <w:rPr>
-          <w:b/>
-          <w:bCs/>
-          <w:sz w:val="28"/>
-          <w:szCs w:val="28"/>
-        </w:rPr>
-        <w:t xml:space="preserve"> </w:t>
+        <w:t xml:space="preserve">: </w:t>
       </w:r>
       <w:r>
         <w:rPr>
@@ -3486,7 +3514,25 @@
           <w:sz w:val="32"/>
           <w:szCs w:val="32"/>
         </w:rPr>
-        <w:t xml:space="preserve"> numbers are by default considered as int by the JVM.</w:t>
+        <w:t xml:space="preserve"> numbers are by default considered as int by the JVM</w:t>
+      </w:r>
+      <w:r>
+        <w:rPr>
+          <w:b/>
+          <w:bCs/>
+          <w:sz w:val="32"/>
+          <w:szCs w:val="32"/>
+        </w:rPr>
+        <w:t xml:space="preserve"> and same applies for decimal point numbers. Where they are by default considered as double</w:t>
+      </w:r>
+      <w:r>
+        <w:rPr>
+          <w:b/>
+          <w:bCs/>
+          <w:sz w:val="32"/>
+          <w:szCs w:val="32"/>
+        </w:rPr>
+        <w:t>.</w:t>
       </w:r>
     </w:p>
     <w:p>
@@ -3507,6 +3553,970 @@
         </w:rPr>
         <w:t>________________________________________________________________</w:t>
       </w:r>
+    </w:p>
+    <w:p>
+      <w:pPr>
+        <w:rPr>
+          <w:b/>
+          <w:bCs/>
+          <w:sz w:val="32"/>
+          <w:szCs w:val="32"/>
+        </w:rPr>
+      </w:pPr>
+    </w:p>
+    <w:p>
+      <w:pPr>
+        <w:rPr>
+          <w:b/>
+          <w:bCs/>
+          <w:sz w:val="40"/>
+          <w:szCs w:val="40"/>
+        </w:rPr>
+      </w:pPr>
+      <w:proofErr w:type="gramStart"/>
+      <w:r>
+        <w:rPr>
+          <w:b/>
+          <w:bCs/>
+          <w:sz w:val="40"/>
+          <w:szCs w:val="40"/>
+        </w:rPr>
+        <w:lastRenderedPageBreak/>
+        <w:t>Literals :</w:t>
+      </w:r>
+      <w:proofErr w:type="gramEnd"/>
+      <w:r>
+        <w:rPr>
+          <w:b/>
+          <w:bCs/>
+          <w:sz w:val="40"/>
+          <w:szCs w:val="40"/>
+        </w:rPr>
+        <w:t xml:space="preserve"> </w:t>
+      </w:r>
+    </w:p>
+    <w:p>
+      <w:pPr>
+        <w:rPr>
+          <w:b/>
+          <w:bCs/>
+          <w:sz w:val="28"/>
+          <w:szCs w:val="28"/>
+        </w:rPr>
+      </w:pPr>
+      <w:r>
+        <w:rPr>
+          <w:b/>
+          <w:bCs/>
+          <w:sz w:val="28"/>
+          <w:szCs w:val="28"/>
+        </w:rPr>
+        <w:t>________________________________________________________________</w:t>
+      </w:r>
+    </w:p>
+    <w:p>
+      <w:pPr>
+        <w:rPr>
+          <w:sz w:val="32"/>
+          <w:szCs w:val="32"/>
+        </w:rPr>
+      </w:pPr>
+      <w:r>
+        <w:rPr>
+          <w:sz w:val="32"/>
+          <w:szCs w:val="32"/>
+        </w:rPr>
+        <w:t xml:space="preserve">Rules for char </w:t>
+      </w:r>
+      <w:proofErr w:type="gramStart"/>
+      <w:r>
+        <w:rPr>
+          <w:sz w:val="32"/>
+          <w:szCs w:val="32"/>
+        </w:rPr>
+        <w:t>literals :</w:t>
+      </w:r>
+      <w:proofErr w:type="gramEnd"/>
+      <w:r>
+        <w:rPr>
+          <w:sz w:val="32"/>
+          <w:szCs w:val="32"/>
+        </w:rPr>
+        <w:t xml:space="preserve"> </w:t>
+      </w:r>
+    </w:p>
+    <w:p>
+      <w:pPr>
+        <w:rPr>
+          <w:b/>
+          <w:bCs/>
+          <w:sz w:val="28"/>
+          <w:szCs w:val="28"/>
+        </w:rPr>
+      </w:pPr>
+      <w:r>
+        <w:rPr>
+          <w:b/>
+          <w:bCs/>
+          <w:sz w:val="28"/>
+          <w:szCs w:val="28"/>
+        </w:rPr>
+        <w:t>________________________________________________________________</w:t>
+      </w:r>
+    </w:p>
+    <w:p>
+      <w:pPr>
+        <w:rPr>
+          <w:sz w:val="32"/>
+          <w:szCs w:val="32"/>
+        </w:rPr>
+      </w:pPr>
+      <w:r>
+        <w:rPr>
+          <w:sz w:val="32"/>
+          <w:szCs w:val="32"/>
+        </w:rPr>
+        <w:t xml:space="preserve">Single char inside single </w:t>
+      </w:r>
+      <w:proofErr w:type="gramStart"/>
+      <w:r>
+        <w:rPr>
+          <w:sz w:val="32"/>
+          <w:szCs w:val="32"/>
+        </w:rPr>
+        <w:t>quotes :</w:t>
+      </w:r>
+      <w:proofErr w:type="gramEnd"/>
+      <w:r>
+        <w:rPr>
+          <w:sz w:val="32"/>
+          <w:szCs w:val="32"/>
+        </w:rPr>
+        <w:t xml:space="preserve"> </w:t>
+      </w:r>
+    </w:p>
+    <w:p>
+      <w:pPr>
+        <w:rPr>
+          <w:sz w:val="32"/>
+          <w:szCs w:val="32"/>
+        </w:rPr>
+      </w:pPr>
+      <w:r>
+        <w:rPr>
+          <w:sz w:val="32"/>
+          <w:szCs w:val="32"/>
+        </w:rPr>
+        <w:t xml:space="preserve">char </w:t>
+      </w:r>
+      <w:proofErr w:type="spellStart"/>
+      <w:r>
+        <w:rPr>
+          <w:sz w:val="32"/>
+          <w:szCs w:val="32"/>
+        </w:rPr>
+        <w:t>ch</w:t>
+      </w:r>
+      <w:proofErr w:type="spellEnd"/>
+      <w:r>
+        <w:rPr>
+          <w:sz w:val="32"/>
+          <w:szCs w:val="32"/>
+        </w:rPr>
+        <w:t xml:space="preserve"> = ‘a’;</w:t>
+      </w:r>
+    </w:p>
+    <w:p>
+      <w:pPr>
+        <w:rPr>
+          <w:b/>
+          <w:bCs/>
+          <w:sz w:val="32"/>
+          <w:szCs w:val="32"/>
+        </w:rPr>
+      </w:pPr>
+      <w:r>
+        <w:rPr>
+          <w:b/>
+          <w:bCs/>
+          <w:sz w:val="32"/>
+          <w:szCs w:val="32"/>
+        </w:rPr>
+        <w:t>Valid.</w:t>
+      </w:r>
+    </w:p>
+    <w:p>
+      <w:pPr>
+        <w:rPr>
+          <w:b/>
+          <w:bCs/>
+          <w:sz w:val="28"/>
+          <w:szCs w:val="28"/>
+        </w:rPr>
+      </w:pPr>
+      <w:r>
+        <w:rPr>
+          <w:b/>
+          <w:bCs/>
+          <w:sz w:val="28"/>
+          <w:szCs w:val="28"/>
+        </w:rPr>
+        <w:t>________________________________________________________________</w:t>
+      </w:r>
+    </w:p>
+    <w:p>
+      <w:pPr>
+        <w:rPr>
+          <w:sz w:val="32"/>
+          <w:szCs w:val="32"/>
+        </w:rPr>
+      </w:pPr>
+      <w:r>
+        <w:rPr>
+          <w:sz w:val="32"/>
+          <w:szCs w:val="32"/>
+        </w:rPr>
+        <w:t xml:space="preserve">Single char without </w:t>
+      </w:r>
+      <w:proofErr w:type="gramStart"/>
+      <w:r>
+        <w:rPr>
+          <w:sz w:val="32"/>
+          <w:szCs w:val="32"/>
+        </w:rPr>
+        <w:t>quotes :</w:t>
+      </w:r>
+      <w:proofErr w:type="gramEnd"/>
+      <w:r>
+        <w:rPr>
+          <w:sz w:val="32"/>
+          <w:szCs w:val="32"/>
+        </w:rPr>
+        <w:t xml:space="preserve"> </w:t>
+      </w:r>
+    </w:p>
+    <w:p>
+      <w:pPr>
+        <w:rPr>
+          <w:sz w:val="32"/>
+          <w:szCs w:val="32"/>
+        </w:rPr>
+      </w:pPr>
+      <w:r>
+        <w:rPr>
+          <w:sz w:val="32"/>
+          <w:szCs w:val="32"/>
+        </w:rPr>
+        <w:t xml:space="preserve">char </w:t>
+      </w:r>
+      <w:proofErr w:type="spellStart"/>
+      <w:r>
+        <w:rPr>
+          <w:sz w:val="32"/>
+          <w:szCs w:val="32"/>
+        </w:rPr>
+        <w:t>ch</w:t>
+      </w:r>
+      <w:proofErr w:type="spellEnd"/>
+      <w:r>
+        <w:rPr>
+          <w:sz w:val="32"/>
+          <w:szCs w:val="32"/>
+        </w:rPr>
+        <w:t xml:space="preserve"> = a;</w:t>
+      </w:r>
+    </w:p>
+    <w:p>
+      <w:pPr>
+        <w:rPr>
+          <w:b/>
+          <w:bCs/>
+          <w:sz w:val="32"/>
+          <w:szCs w:val="32"/>
+        </w:rPr>
+      </w:pPr>
+      <w:r>
+        <w:rPr>
+          <w:b/>
+          <w:bCs/>
+          <w:sz w:val="32"/>
+          <w:szCs w:val="32"/>
+        </w:rPr>
+        <w:t>Invalid.</w:t>
+      </w:r>
+    </w:p>
+    <w:p>
+      <w:pPr>
+        <w:rPr>
+          <w:b/>
+          <w:bCs/>
+          <w:sz w:val="32"/>
+          <w:szCs w:val="32"/>
+        </w:rPr>
+      </w:pPr>
+      <w:proofErr w:type="gramStart"/>
+      <w:r>
+        <w:rPr>
+          <w:b/>
+          <w:bCs/>
+          <w:sz w:val="32"/>
+          <w:szCs w:val="32"/>
+        </w:rPr>
+        <w:t>CE :</w:t>
+      </w:r>
+      <w:proofErr w:type="gramEnd"/>
+      <w:r>
+        <w:rPr>
+          <w:b/>
+          <w:bCs/>
+          <w:sz w:val="32"/>
+          <w:szCs w:val="32"/>
+        </w:rPr>
+        <w:t xml:space="preserve"> Cannot find symbol.</w:t>
+      </w:r>
+    </w:p>
+    <w:p>
+      <w:pPr>
+        <w:rPr>
+          <w:b/>
+          <w:bCs/>
+          <w:sz w:val="32"/>
+          <w:szCs w:val="32"/>
+        </w:rPr>
+      </w:pPr>
+      <w:proofErr w:type="gramStart"/>
+      <w:r>
+        <w:rPr>
+          <w:b/>
+          <w:bCs/>
+          <w:sz w:val="32"/>
+          <w:szCs w:val="32"/>
+        </w:rPr>
+        <w:t>Symbol :</w:t>
+      </w:r>
+      <w:proofErr w:type="gramEnd"/>
+      <w:r>
+        <w:rPr>
+          <w:b/>
+          <w:bCs/>
+          <w:sz w:val="32"/>
+          <w:szCs w:val="32"/>
+        </w:rPr>
+        <w:t xml:space="preserve"> Variable a.</w:t>
+      </w:r>
+    </w:p>
+    <w:p>
+      <w:pPr>
+        <w:rPr>
+          <w:b/>
+          <w:bCs/>
+          <w:sz w:val="32"/>
+          <w:szCs w:val="32"/>
+        </w:rPr>
+      </w:pPr>
+      <w:proofErr w:type="gramStart"/>
+      <w:r>
+        <w:rPr>
+          <w:b/>
+          <w:bCs/>
+          <w:sz w:val="32"/>
+          <w:szCs w:val="32"/>
+        </w:rPr>
+        <w:t>Location :</w:t>
+      </w:r>
+      <w:proofErr w:type="gramEnd"/>
+      <w:r>
+        <w:rPr>
+          <w:b/>
+          <w:bCs/>
+          <w:sz w:val="32"/>
+          <w:szCs w:val="32"/>
+        </w:rPr>
+        <w:t xml:space="preserve"> Class </w:t>
+      </w:r>
+      <w:proofErr w:type="spellStart"/>
+      <w:r>
+        <w:rPr>
+          <w:b/>
+          <w:bCs/>
+          <w:sz w:val="32"/>
+          <w:szCs w:val="32"/>
+        </w:rPr>
+        <w:t>class_name</w:t>
+      </w:r>
+      <w:proofErr w:type="spellEnd"/>
+      <w:r>
+        <w:rPr>
+          <w:b/>
+          <w:bCs/>
+          <w:sz w:val="32"/>
+          <w:szCs w:val="32"/>
+        </w:rPr>
+        <w:t>.</w:t>
+      </w:r>
+    </w:p>
+    <w:p>
+      <w:pPr>
+        <w:rPr>
+          <w:b/>
+          <w:bCs/>
+          <w:sz w:val="28"/>
+          <w:szCs w:val="28"/>
+        </w:rPr>
+      </w:pPr>
+      <w:r>
+        <w:rPr>
+          <w:b/>
+          <w:bCs/>
+          <w:sz w:val="28"/>
+          <w:szCs w:val="28"/>
+        </w:rPr>
+        <w:t>________________________________________________________________</w:t>
+      </w:r>
+    </w:p>
+    <w:p>
+      <w:pPr>
+        <w:rPr>
+          <w:sz w:val="32"/>
+          <w:szCs w:val="32"/>
+        </w:rPr>
+      </w:pPr>
+      <w:r>
+        <w:rPr>
+          <w:sz w:val="32"/>
+          <w:szCs w:val="32"/>
+        </w:rPr>
+        <w:t xml:space="preserve">Single char with double </w:t>
+      </w:r>
+      <w:proofErr w:type="gramStart"/>
+      <w:r>
+        <w:rPr>
+          <w:sz w:val="32"/>
+          <w:szCs w:val="32"/>
+        </w:rPr>
+        <w:t>quotes :</w:t>
+      </w:r>
+      <w:proofErr w:type="gramEnd"/>
+      <w:r>
+        <w:rPr>
+          <w:sz w:val="32"/>
+          <w:szCs w:val="32"/>
+        </w:rPr>
+        <w:t xml:space="preserve"> </w:t>
+      </w:r>
+    </w:p>
+    <w:p>
+      <w:pPr>
+        <w:rPr>
+          <w:sz w:val="32"/>
+          <w:szCs w:val="32"/>
+        </w:rPr>
+      </w:pPr>
+      <w:r>
+        <w:rPr>
+          <w:sz w:val="32"/>
+          <w:szCs w:val="32"/>
+        </w:rPr>
+        <w:t xml:space="preserve">char </w:t>
+      </w:r>
+      <w:proofErr w:type="spellStart"/>
+      <w:r>
+        <w:rPr>
+          <w:sz w:val="32"/>
+          <w:szCs w:val="32"/>
+        </w:rPr>
+        <w:t>ch</w:t>
+      </w:r>
+      <w:proofErr w:type="spellEnd"/>
+      <w:r>
+        <w:rPr>
+          <w:sz w:val="32"/>
+          <w:szCs w:val="32"/>
+        </w:rPr>
+        <w:t xml:space="preserve"> = “a”;</w:t>
+      </w:r>
+    </w:p>
+    <w:p>
+      <w:pPr>
+        <w:rPr>
+          <w:b/>
+          <w:bCs/>
+          <w:sz w:val="32"/>
+          <w:szCs w:val="32"/>
+        </w:rPr>
+      </w:pPr>
+      <w:r>
+        <w:rPr>
+          <w:b/>
+          <w:bCs/>
+          <w:sz w:val="32"/>
+          <w:szCs w:val="32"/>
+        </w:rPr>
+        <w:t>Invalid.</w:t>
+      </w:r>
+    </w:p>
+    <w:p>
+      <w:pPr>
+        <w:rPr>
+          <w:b/>
+          <w:bCs/>
+          <w:sz w:val="32"/>
+          <w:szCs w:val="32"/>
+        </w:rPr>
+      </w:pPr>
+      <w:proofErr w:type="gramStart"/>
+      <w:r>
+        <w:rPr>
+          <w:b/>
+          <w:bCs/>
+          <w:sz w:val="32"/>
+          <w:szCs w:val="32"/>
+        </w:rPr>
+        <w:t>CE :</w:t>
+      </w:r>
+      <w:proofErr w:type="gramEnd"/>
+      <w:r>
+        <w:rPr>
+          <w:b/>
+          <w:bCs/>
+          <w:sz w:val="32"/>
+          <w:szCs w:val="32"/>
+        </w:rPr>
+        <w:t xml:space="preserve"> </w:t>
+      </w:r>
+      <w:r>
+        <w:rPr>
+          <w:b/>
+          <w:bCs/>
+          <w:sz w:val="32"/>
+          <w:szCs w:val="32"/>
+        </w:rPr>
+        <w:t>Incompatible Types</w:t>
+      </w:r>
+      <w:r>
+        <w:rPr>
+          <w:b/>
+          <w:bCs/>
+          <w:sz w:val="32"/>
+          <w:szCs w:val="32"/>
+        </w:rPr>
+        <w:t>.</w:t>
+      </w:r>
+    </w:p>
+    <w:p>
+      <w:pPr>
+        <w:rPr>
+          <w:b/>
+          <w:bCs/>
+          <w:sz w:val="32"/>
+          <w:szCs w:val="32"/>
+        </w:rPr>
+      </w:pPr>
+      <w:proofErr w:type="gramStart"/>
+      <w:r>
+        <w:rPr>
+          <w:b/>
+          <w:bCs/>
+          <w:sz w:val="32"/>
+          <w:szCs w:val="32"/>
+        </w:rPr>
+        <w:t>Found</w:t>
+      </w:r>
+      <w:r>
+        <w:rPr>
+          <w:b/>
+          <w:bCs/>
+          <w:sz w:val="32"/>
+          <w:szCs w:val="32"/>
+        </w:rPr>
+        <w:t xml:space="preserve"> :</w:t>
+      </w:r>
+      <w:proofErr w:type="gramEnd"/>
+      <w:r>
+        <w:rPr>
+          <w:b/>
+          <w:bCs/>
+          <w:sz w:val="32"/>
+          <w:szCs w:val="32"/>
+        </w:rPr>
+        <w:t xml:space="preserve"> </w:t>
+      </w:r>
+      <w:proofErr w:type="spellStart"/>
+      <w:r>
+        <w:rPr>
+          <w:b/>
+          <w:bCs/>
+          <w:sz w:val="32"/>
+          <w:szCs w:val="32"/>
+        </w:rPr>
+        <w:t>java.lang.String</w:t>
+      </w:r>
+      <w:proofErr w:type="spellEnd"/>
+      <w:r>
+        <w:rPr>
+          <w:b/>
+          <w:bCs/>
+          <w:sz w:val="32"/>
+          <w:szCs w:val="32"/>
+        </w:rPr>
+        <w:t>.</w:t>
+      </w:r>
+    </w:p>
+    <w:p>
+      <w:pPr>
+        <w:rPr>
+          <w:b/>
+          <w:bCs/>
+          <w:sz w:val="32"/>
+          <w:szCs w:val="32"/>
+        </w:rPr>
+      </w:pPr>
+      <w:proofErr w:type="gramStart"/>
+      <w:r>
+        <w:rPr>
+          <w:b/>
+          <w:bCs/>
+          <w:sz w:val="32"/>
+          <w:szCs w:val="32"/>
+        </w:rPr>
+        <w:t>Required</w:t>
+      </w:r>
+      <w:r>
+        <w:rPr>
+          <w:b/>
+          <w:bCs/>
+          <w:sz w:val="32"/>
+          <w:szCs w:val="32"/>
+        </w:rPr>
+        <w:t xml:space="preserve"> :</w:t>
+      </w:r>
+      <w:proofErr w:type="gramEnd"/>
+      <w:r>
+        <w:rPr>
+          <w:b/>
+          <w:bCs/>
+          <w:sz w:val="32"/>
+          <w:szCs w:val="32"/>
+        </w:rPr>
+        <w:t xml:space="preserve"> </w:t>
+      </w:r>
+      <w:r>
+        <w:rPr>
+          <w:b/>
+          <w:bCs/>
+          <w:sz w:val="32"/>
+          <w:szCs w:val="32"/>
+        </w:rPr>
+        <w:t>char</w:t>
+      </w:r>
+      <w:r>
+        <w:rPr>
+          <w:b/>
+          <w:bCs/>
+          <w:sz w:val="32"/>
+          <w:szCs w:val="32"/>
+        </w:rPr>
+        <w:t>.</w:t>
+      </w:r>
+      <w:r>
+        <w:rPr>
+          <w:b/>
+          <w:bCs/>
+          <w:sz w:val="32"/>
+          <w:szCs w:val="32"/>
+        </w:rPr>
+        <w:t xml:space="preserve"> </w:t>
+      </w:r>
+    </w:p>
+    <w:p>
+      <w:pPr>
+        <w:rPr>
+          <w:b/>
+          <w:bCs/>
+          <w:sz w:val="28"/>
+          <w:szCs w:val="28"/>
+        </w:rPr>
+      </w:pPr>
+      <w:r>
+        <w:rPr>
+          <w:b/>
+          <w:bCs/>
+          <w:sz w:val="28"/>
+          <w:szCs w:val="28"/>
+        </w:rPr>
+        <w:t>________________________________________________________________</w:t>
+      </w:r>
+    </w:p>
+    <w:p>
+      <w:pPr>
+        <w:rPr>
+          <w:sz w:val="32"/>
+          <w:szCs w:val="32"/>
+        </w:rPr>
+      </w:pPr>
+    </w:p>
+    <w:p>
+      <w:pPr>
+        <w:rPr>
+          <w:sz w:val="32"/>
+          <w:szCs w:val="32"/>
+        </w:rPr>
+      </w:pPr>
+    </w:p>
+    <w:p>
+      <w:pPr>
+        <w:rPr>
+          <w:sz w:val="32"/>
+          <w:szCs w:val="32"/>
+        </w:rPr>
+      </w:pPr>
+      <w:r>
+        <w:rPr>
+          <w:sz w:val="32"/>
+          <w:szCs w:val="32"/>
+        </w:rPr>
+        <w:lastRenderedPageBreak/>
+        <w:t xml:space="preserve">Multiple char with single </w:t>
+      </w:r>
+      <w:proofErr w:type="gramStart"/>
+      <w:r>
+        <w:rPr>
+          <w:sz w:val="32"/>
+          <w:szCs w:val="32"/>
+        </w:rPr>
+        <w:t>quotes :</w:t>
+      </w:r>
+      <w:proofErr w:type="gramEnd"/>
+      <w:r>
+        <w:rPr>
+          <w:sz w:val="32"/>
+          <w:szCs w:val="32"/>
+        </w:rPr>
+        <w:t xml:space="preserve"> </w:t>
+      </w:r>
+    </w:p>
+    <w:p>
+      <w:pPr>
+        <w:rPr>
+          <w:sz w:val="32"/>
+          <w:szCs w:val="32"/>
+        </w:rPr>
+      </w:pPr>
+      <w:r>
+        <w:rPr>
+          <w:sz w:val="32"/>
+          <w:szCs w:val="32"/>
+        </w:rPr>
+        <w:t xml:space="preserve">char </w:t>
+      </w:r>
+      <w:proofErr w:type="spellStart"/>
+      <w:r>
+        <w:rPr>
+          <w:sz w:val="32"/>
+          <w:szCs w:val="32"/>
+        </w:rPr>
+        <w:t>ch</w:t>
+      </w:r>
+      <w:proofErr w:type="spellEnd"/>
+      <w:r>
+        <w:rPr>
+          <w:sz w:val="32"/>
+          <w:szCs w:val="32"/>
+        </w:rPr>
+        <w:t xml:space="preserve"> = ‘ab’;</w:t>
+      </w:r>
+    </w:p>
+    <w:p>
+      <w:pPr>
+        <w:rPr>
+          <w:b/>
+          <w:bCs/>
+          <w:sz w:val="32"/>
+          <w:szCs w:val="32"/>
+        </w:rPr>
+      </w:pPr>
+      <w:r>
+        <w:rPr>
+          <w:b/>
+          <w:bCs/>
+          <w:sz w:val="32"/>
+          <w:szCs w:val="32"/>
+        </w:rPr>
+        <w:t>Invalid.</w:t>
+      </w:r>
+    </w:p>
+    <w:p>
+      <w:pPr>
+        <w:rPr>
+          <w:b/>
+          <w:bCs/>
+          <w:sz w:val="32"/>
+          <w:szCs w:val="32"/>
+        </w:rPr>
+      </w:pPr>
+      <w:proofErr w:type="gramStart"/>
+      <w:r>
+        <w:rPr>
+          <w:b/>
+          <w:bCs/>
+          <w:sz w:val="32"/>
+          <w:szCs w:val="32"/>
+        </w:rPr>
+        <w:t>CE :</w:t>
+      </w:r>
+      <w:proofErr w:type="gramEnd"/>
+      <w:r>
+        <w:rPr>
+          <w:b/>
+          <w:bCs/>
+          <w:sz w:val="32"/>
+          <w:szCs w:val="32"/>
+        </w:rPr>
+        <w:t xml:space="preserve"> </w:t>
+      </w:r>
+      <w:r>
+        <w:rPr>
+          <w:b/>
+          <w:bCs/>
+          <w:sz w:val="32"/>
+          <w:szCs w:val="32"/>
+        </w:rPr>
+        <w:t>Unclosed char literal</w:t>
+      </w:r>
+      <w:r>
+        <w:rPr>
+          <w:b/>
+          <w:bCs/>
+          <w:sz w:val="32"/>
+          <w:szCs w:val="32"/>
+        </w:rPr>
+        <w:t>.</w:t>
+      </w:r>
+    </w:p>
+    <w:p>
+      <w:pPr>
+        <w:rPr>
+          <w:b/>
+          <w:bCs/>
+          <w:sz w:val="32"/>
+          <w:szCs w:val="32"/>
+        </w:rPr>
+      </w:pPr>
+      <w:proofErr w:type="gramStart"/>
+      <w:r>
+        <w:rPr>
+          <w:b/>
+          <w:bCs/>
+          <w:sz w:val="32"/>
+          <w:szCs w:val="32"/>
+        </w:rPr>
+        <w:t>CE :</w:t>
+      </w:r>
+      <w:proofErr w:type="gramEnd"/>
+      <w:r>
+        <w:rPr>
+          <w:b/>
+          <w:bCs/>
+          <w:sz w:val="32"/>
+          <w:szCs w:val="32"/>
+        </w:rPr>
+        <w:t xml:space="preserve"> </w:t>
+      </w:r>
+      <w:r>
+        <w:rPr>
+          <w:b/>
+          <w:bCs/>
+          <w:sz w:val="32"/>
+          <w:szCs w:val="32"/>
+        </w:rPr>
+        <w:t>Unclosed char literal</w:t>
+      </w:r>
+      <w:r>
+        <w:rPr>
+          <w:b/>
+          <w:bCs/>
+          <w:sz w:val="32"/>
+          <w:szCs w:val="32"/>
+        </w:rPr>
+        <w:t>.</w:t>
+      </w:r>
+    </w:p>
+    <w:p>
+      <w:pPr>
+        <w:rPr>
+          <w:b/>
+          <w:bCs/>
+          <w:sz w:val="32"/>
+          <w:szCs w:val="32"/>
+        </w:rPr>
+      </w:pPr>
+      <w:proofErr w:type="gramStart"/>
+      <w:r>
+        <w:rPr>
+          <w:b/>
+          <w:bCs/>
+          <w:sz w:val="32"/>
+          <w:szCs w:val="32"/>
+        </w:rPr>
+        <w:t>CE :</w:t>
+      </w:r>
+      <w:proofErr w:type="gramEnd"/>
+      <w:r>
+        <w:rPr>
+          <w:b/>
+          <w:bCs/>
+          <w:sz w:val="32"/>
+          <w:szCs w:val="32"/>
+        </w:rPr>
+        <w:t xml:space="preserve"> </w:t>
+      </w:r>
+      <w:r>
+        <w:rPr>
+          <w:b/>
+          <w:bCs/>
+          <w:sz w:val="32"/>
+          <w:szCs w:val="32"/>
+        </w:rPr>
+        <w:t>Not a statement</w:t>
+      </w:r>
+      <w:r>
+        <w:rPr>
+          <w:b/>
+          <w:bCs/>
+          <w:sz w:val="32"/>
+          <w:szCs w:val="32"/>
+        </w:rPr>
+        <w:t>.</w:t>
+      </w:r>
+    </w:p>
+    <w:p>
+      <w:pPr>
+        <w:rPr>
+          <w:b/>
+          <w:bCs/>
+          <w:sz w:val="28"/>
+          <w:szCs w:val="28"/>
+        </w:rPr>
+      </w:pPr>
+      <w:r>
+        <w:rPr>
+          <w:b/>
+          <w:bCs/>
+          <w:sz w:val="28"/>
+          <w:szCs w:val="28"/>
+        </w:rPr>
+        <w:t>________________________________________________________________</w:t>
+      </w:r>
+    </w:p>
+    <w:p>
+      <w:pPr>
+        <w:rPr>
+          <w:b/>
+          <w:bCs/>
+          <w:sz w:val="32"/>
+          <w:szCs w:val="32"/>
+        </w:rPr>
+      </w:pPr>
     </w:p>
     <w:p>
       <w:pPr>
@@ -3883,6 +4893,95 @@
       </w:pPr>
     </w:lvl>
   </w:abstractNum>
+  <w:abstractNum w:abstractNumId="4" w15:restartNumberingAfterBreak="0">
+    <w:nsid w:val="6BFD10FD"/>
+    <w:multiLevelType w:val="hybridMultilevel"/>
+    <w:tmpl w:val="BCDCD196"/>
+    <w:lvl w:ilvl="0" w:tplc="4009000F">
+      <w:start w:val="1"/>
+      <w:numFmt w:val="decimal"/>
+      <w:lvlText w:val="%1."/>
+      <w:lvlJc w:val="left"/>
+      <w:pPr>
+        <w:ind w:left="720" w:hanging="360"/>
+      </w:pPr>
+      <w:rPr>
+        <w:rFonts w:hint="default"/>
+      </w:rPr>
+    </w:lvl>
+    <w:lvl w:ilvl="1" w:tplc="40090019" w:tentative="1">
+      <w:start w:val="1"/>
+      <w:numFmt w:val="lowerLetter"/>
+      <w:lvlText w:val="%2."/>
+      <w:lvlJc w:val="left"/>
+      <w:pPr>
+        <w:ind w:left="1440" w:hanging="360"/>
+      </w:pPr>
+    </w:lvl>
+    <w:lvl w:ilvl="2" w:tplc="4009001B" w:tentative="1">
+      <w:start w:val="1"/>
+      <w:numFmt w:val="lowerRoman"/>
+      <w:lvlText w:val="%3."/>
+      <w:lvlJc w:val="right"/>
+      <w:pPr>
+        <w:ind w:left="2160" w:hanging="180"/>
+      </w:pPr>
+    </w:lvl>
+    <w:lvl w:ilvl="3" w:tplc="4009000F" w:tentative="1">
+      <w:start w:val="1"/>
+      <w:numFmt w:val="decimal"/>
+      <w:lvlText w:val="%4."/>
+      <w:lvlJc w:val="left"/>
+      <w:pPr>
+        <w:ind w:left="2880" w:hanging="360"/>
+      </w:pPr>
+    </w:lvl>
+    <w:lvl w:ilvl="4" w:tplc="40090019" w:tentative="1">
+      <w:start w:val="1"/>
+      <w:numFmt w:val="lowerLetter"/>
+      <w:lvlText w:val="%5."/>
+      <w:lvlJc w:val="left"/>
+      <w:pPr>
+        <w:ind w:left="3600" w:hanging="360"/>
+      </w:pPr>
+    </w:lvl>
+    <w:lvl w:ilvl="5" w:tplc="4009001B" w:tentative="1">
+      <w:start w:val="1"/>
+      <w:numFmt w:val="lowerRoman"/>
+      <w:lvlText w:val="%6."/>
+      <w:lvlJc w:val="right"/>
+      <w:pPr>
+        <w:ind w:left="4320" w:hanging="180"/>
+      </w:pPr>
+    </w:lvl>
+    <w:lvl w:ilvl="6" w:tplc="4009000F" w:tentative="1">
+      <w:start w:val="1"/>
+      <w:numFmt w:val="decimal"/>
+      <w:lvlText w:val="%7."/>
+      <w:lvlJc w:val="left"/>
+      <w:pPr>
+        <w:ind w:left="5040" w:hanging="360"/>
+      </w:pPr>
+    </w:lvl>
+    <w:lvl w:ilvl="7" w:tplc="40090019" w:tentative="1">
+      <w:start w:val="1"/>
+      <w:numFmt w:val="lowerLetter"/>
+      <w:lvlText w:val="%8."/>
+      <w:lvlJc w:val="left"/>
+      <w:pPr>
+        <w:ind w:left="5760" w:hanging="360"/>
+      </w:pPr>
+    </w:lvl>
+    <w:lvl w:ilvl="8" w:tplc="4009001B" w:tentative="1">
+      <w:start w:val="1"/>
+      <w:numFmt w:val="lowerRoman"/>
+      <w:lvlText w:val="%9."/>
+      <w:lvlJc w:val="right"/>
+      <w:pPr>
+        <w:ind w:left="6480" w:hanging="180"/>
+      </w:pPr>
+    </w:lvl>
+  </w:abstractNum>
   <w:num w:numId="1">
     <w:abstractNumId w:val="3"/>
   </w:num>
@@ -3894,6 +4993,9 @@
   </w:num>
   <w:num w:numId="4">
     <w:abstractNumId w:val="1"/>
+  </w:num>
+  <w:num w:numId="5">
+    <w:abstractNumId w:val="4"/>
   </w:num>
 </w:numbering>
 </file>

</xml_diff>

<commit_message>
Changes in Topic 2.
</commit_message>
<xml_diff>
--- a/Topic 2.docx
+++ b/Topic 2.docx
@@ -87,13 +87,1776 @@
           <w:szCs w:val="40"/>
         </w:rPr>
       </w:pPr>
-      <w:r>
-        <w:rPr>
-          <w:b/>
-          <w:bCs/>
-          <w:sz w:val="40"/>
-          <w:szCs w:val="40"/>
-        </w:rPr>
+      <w:proofErr w:type="gramStart"/>
+      <w:r>
+        <w:rPr>
+          <w:b/>
+          <w:bCs/>
+          <w:sz w:val="40"/>
+          <w:szCs w:val="40"/>
+        </w:rPr>
+        <w:t>Identifiers :</w:t>
+      </w:r>
+      <w:proofErr w:type="gramEnd"/>
+      <w:r>
+        <w:rPr>
+          <w:b/>
+          <w:bCs/>
+          <w:sz w:val="40"/>
+          <w:szCs w:val="40"/>
+        </w:rPr>
+        <w:t xml:space="preserve"> </w:t>
+      </w:r>
+    </w:p>
+    <w:p>
+      <w:pPr>
+        <w:rPr>
+          <w:b/>
+          <w:bCs/>
+          <w:sz w:val="28"/>
+          <w:szCs w:val="28"/>
+        </w:rPr>
+      </w:pPr>
+      <w:r>
+        <w:rPr>
+          <w:b/>
+          <w:bCs/>
+          <w:sz w:val="28"/>
+          <w:szCs w:val="28"/>
+        </w:rPr>
+        <w:t>________________________________________________________________</w:t>
+      </w:r>
+    </w:p>
+    <w:p>
+      <w:pPr>
+        <w:rPr>
+          <w:b/>
+          <w:bCs/>
+          <w:sz w:val="36"/>
+          <w:szCs w:val="36"/>
+        </w:rPr>
+      </w:pPr>
+      <w:r>
+        <w:rPr>
+          <w:b/>
+          <w:bCs/>
+          <w:sz w:val="36"/>
+          <w:szCs w:val="36"/>
+        </w:rPr>
+        <w:t xml:space="preserve">Rules to declare an </w:t>
+      </w:r>
+      <w:proofErr w:type="gramStart"/>
+      <w:r>
+        <w:rPr>
+          <w:b/>
+          <w:bCs/>
+          <w:sz w:val="36"/>
+          <w:szCs w:val="36"/>
+        </w:rPr>
+        <w:t>Identifier :</w:t>
+      </w:r>
+      <w:proofErr w:type="gramEnd"/>
+      <w:r>
+        <w:rPr>
+          <w:b/>
+          <w:bCs/>
+          <w:sz w:val="36"/>
+          <w:szCs w:val="36"/>
+        </w:rPr>
+        <w:t xml:space="preserve"> </w:t>
+      </w:r>
+    </w:p>
+    <w:p>
+      <w:pPr>
+        <w:rPr>
+          <w:sz w:val="36"/>
+          <w:szCs w:val="36"/>
+        </w:rPr>
+      </w:pPr>
+      <w:r>
+        <w:rPr>
+          <w:sz w:val="36"/>
+          <w:szCs w:val="36"/>
+        </w:rPr>
+        <w:t>Identifier = Name in Java Program. (</w:t>
+      </w:r>
+      <w:proofErr w:type="gramStart"/>
+      <w:r>
+        <w:rPr>
+          <w:sz w:val="36"/>
+          <w:szCs w:val="36"/>
+        </w:rPr>
+        <w:t>Variable ,</w:t>
+      </w:r>
+      <w:proofErr w:type="gramEnd"/>
+      <w:r>
+        <w:rPr>
+          <w:sz w:val="36"/>
+          <w:szCs w:val="36"/>
+        </w:rPr>
+        <w:t xml:space="preserve"> Method , Class).</w:t>
+      </w:r>
+    </w:p>
+    <w:p>
+      <w:pPr>
+        <w:rPr>
+          <w:b/>
+          <w:bCs/>
+          <w:sz w:val="28"/>
+          <w:szCs w:val="28"/>
+        </w:rPr>
+      </w:pPr>
+      <w:r>
+        <w:rPr>
+          <w:b/>
+          <w:bCs/>
+          <w:sz w:val="28"/>
+          <w:szCs w:val="28"/>
+        </w:rPr>
+        <w:t>________________________________________________________________</w:t>
+      </w:r>
+    </w:p>
+    <w:p>
+      <w:pPr>
+        <w:pStyle w:val="ListParagraph"/>
+        <w:numPr>
+          <w:ilvl w:val="0"/>
+          <w:numId w:val="6"/>
+        </w:numPr>
+        <w:rPr>
+          <w:sz w:val="40"/>
+          <w:szCs w:val="40"/>
+        </w:rPr>
+      </w:pPr>
+      <w:r>
+        <w:rPr>
+          <w:sz w:val="40"/>
+          <w:szCs w:val="40"/>
+        </w:rPr>
+        <w:t xml:space="preserve">The allowed characters </w:t>
+      </w:r>
+      <w:proofErr w:type="gramStart"/>
+      <w:r>
+        <w:rPr>
+          <w:sz w:val="40"/>
+          <w:szCs w:val="40"/>
+        </w:rPr>
+        <w:t>are :</w:t>
+      </w:r>
+      <w:proofErr w:type="gramEnd"/>
+      <w:r>
+        <w:rPr>
+          <w:sz w:val="40"/>
+          <w:szCs w:val="40"/>
+        </w:rPr>
+        <w:t xml:space="preserve"> </w:t>
+      </w:r>
+    </w:p>
+    <w:p>
+      <w:pPr>
+        <w:pStyle w:val="ListParagraph"/>
+        <w:rPr>
+          <w:sz w:val="40"/>
+          <w:szCs w:val="40"/>
+        </w:rPr>
+      </w:pPr>
+      <w:r>
+        <w:rPr>
+          <w:sz w:val="40"/>
+          <w:szCs w:val="40"/>
+        </w:rPr>
+        <w:t>A to Z.</w:t>
+      </w:r>
+    </w:p>
+    <w:p>
+      <w:pPr>
+        <w:pStyle w:val="ListParagraph"/>
+        <w:rPr>
+          <w:sz w:val="40"/>
+          <w:szCs w:val="40"/>
+        </w:rPr>
+      </w:pPr>
+      <w:proofErr w:type="spellStart"/>
+      <w:r>
+        <w:rPr>
+          <w:sz w:val="40"/>
+          <w:szCs w:val="40"/>
+        </w:rPr>
+        <w:t>a</w:t>
+      </w:r>
+      <w:proofErr w:type="spellEnd"/>
+      <w:r>
+        <w:rPr>
+          <w:sz w:val="40"/>
+          <w:szCs w:val="40"/>
+        </w:rPr>
+        <w:t xml:space="preserve"> to z.</w:t>
+      </w:r>
+    </w:p>
+    <w:p>
+      <w:pPr>
+        <w:pStyle w:val="ListParagraph"/>
+        <w:rPr>
+          <w:sz w:val="40"/>
+          <w:szCs w:val="40"/>
+        </w:rPr>
+      </w:pPr>
+      <w:r>
+        <w:rPr>
+          <w:sz w:val="40"/>
+          <w:szCs w:val="40"/>
+        </w:rPr>
+        <w:t>0 to 9.</w:t>
+      </w:r>
+    </w:p>
+    <w:p>
+      <w:pPr>
+        <w:pStyle w:val="ListParagraph"/>
+        <w:rPr>
+          <w:sz w:val="40"/>
+          <w:szCs w:val="40"/>
+        </w:rPr>
+      </w:pPr>
+      <w:r>
+        <w:rPr>
+          <w:sz w:val="40"/>
+          <w:szCs w:val="40"/>
+        </w:rPr>
+        <w:t>$.</w:t>
+      </w:r>
+    </w:p>
+    <w:p>
+      <w:pPr>
+        <w:pStyle w:val="ListParagraph"/>
+        <w:rPr>
+          <w:sz w:val="40"/>
+          <w:szCs w:val="40"/>
+        </w:rPr>
+      </w:pPr>
+      <w:r>
+        <w:rPr>
+          <w:sz w:val="40"/>
+          <w:szCs w:val="40"/>
+        </w:rPr>
+        <w:t>_.</w:t>
+      </w:r>
+    </w:p>
+    <w:p>
+      <w:pPr>
+        <w:rPr>
+          <w:b/>
+          <w:bCs/>
+          <w:sz w:val="28"/>
+          <w:szCs w:val="28"/>
+        </w:rPr>
+      </w:pPr>
+      <w:r>
+        <w:rPr>
+          <w:b/>
+          <w:bCs/>
+          <w:sz w:val="28"/>
+          <w:szCs w:val="28"/>
+        </w:rPr>
+        <w:t>________________________________________________________________</w:t>
+      </w:r>
+    </w:p>
+    <w:p>
+      <w:pPr>
+        <w:pStyle w:val="ListParagraph"/>
+        <w:numPr>
+          <w:ilvl w:val="0"/>
+          <w:numId w:val="6"/>
+        </w:numPr>
+        <w:rPr>
+          <w:sz w:val="40"/>
+          <w:szCs w:val="40"/>
+        </w:rPr>
+      </w:pPr>
+      <w:r>
+        <w:rPr>
+          <w:sz w:val="40"/>
+          <w:szCs w:val="40"/>
+        </w:rPr>
+        <w:t>Identifiers cannot have same name as Java Keywords.</w:t>
+      </w:r>
+    </w:p>
+    <w:p>
+      <w:pPr>
+        <w:rPr>
+          <w:b/>
+          <w:bCs/>
+          <w:sz w:val="28"/>
+          <w:szCs w:val="28"/>
+        </w:rPr>
+      </w:pPr>
+      <w:r>
+        <w:rPr>
+          <w:b/>
+          <w:bCs/>
+          <w:sz w:val="28"/>
+          <w:szCs w:val="28"/>
+        </w:rPr>
+        <w:t>________________________________________________________________</w:t>
+      </w:r>
+    </w:p>
+    <w:p>
+      <w:pPr>
+        <w:pStyle w:val="ListParagraph"/>
+        <w:numPr>
+          <w:ilvl w:val="0"/>
+          <w:numId w:val="6"/>
+        </w:numPr>
+        <w:rPr>
+          <w:sz w:val="40"/>
+          <w:szCs w:val="40"/>
+        </w:rPr>
+      </w:pPr>
+      <w:r>
+        <w:rPr>
+          <w:sz w:val="40"/>
+          <w:szCs w:val="40"/>
+        </w:rPr>
+        <w:t>Identifiers are case sensitive.</w:t>
+      </w:r>
+    </w:p>
+    <w:p>
+      <w:pPr>
+        <w:rPr>
+          <w:b/>
+          <w:bCs/>
+          <w:sz w:val="28"/>
+          <w:szCs w:val="28"/>
+        </w:rPr>
+      </w:pPr>
+      <w:r>
+        <w:rPr>
+          <w:b/>
+          <w:bCs/>
+          <w:sz w:val="28"/>
+          <w:szCs w:val="28"/>
+        </w:rPr>
+        <w:t>________________________________________________________________</w:t>
+      </w:r>
+    </w:p>
+    <w:p>
+      <w:pPr>
+        <w:rPr>
+          <w:sz w:val="40"/>
+          <w:szCs w:val="40"/>
+        </w:rPr>
+      </w:pPr>
+    </w:p>
+    <w:p>
+      <w:pPr>
+        <w:pStyle w:val="ListParagraph"/>
+        <w:numPr>
+          <w:ilvl w:val="0"/>
+          <w:numId w:val="6"/>
+        </w:numPr>
+        <w:rPr>
+          <w:sz w:val="40"/>
+          <w:szCs w:val="40"/>
+        </w:rPr>
+      </w:pPr>
+      <w:r>
+        <w:rPr>
+          <w:sz w:val="40"/>
+          <w:szCs w:val="40"/>
+        </w:rPr>
+        <w:lastRenderedPageBreak/>
+        <w:t>We can use all the predefined Java Class names and interface names as Identifiers but it is not recommended.</w:t>
+      </w:r>
+    </w:p>
+    <w:p>
+      <w:pPr>
+        <w:ind w:left="720"/>
+        <w:rPr>
+          <w:sz w:val="40"/>
+          <w:szCs w:val="40"/>
+        </w:rPr>
+      </w:pPr>
+      <w:proofErr w:type="spellStart"/>
+      <w:proofErr w:type="gramStart"/>
+      <w:r>
+        <w:rPr>
+          <w:sz w:val="40"/>
+          <w:szCs w:val="40"/>
+        </w:rPr>
+        <w:t>Eg</w:t>
+      </w:r>
+      <w:proofErr w:type="spellEnd"/>
+      <w:r>
+        <w:rPr>
+          <w:sz w:val="40"/>
+          <w:szCs w:val="40"/>
+        </w:rPr>
+        <w:t xml:space="preserve"> :</w:t>
+      </w:r>
+      <w:proofErr w:type="gramEnd"/>
+      <w:r>
+        <w:rPr>
+          <w:sz w:val="40"/>
+          <w:szCs w:val="40"/>
+        </w:rPr>
+        <w:t xml:space="preserve"> </w:t>
+      </w:r>
+    </w:p>
+    <w:p>
+      <w:pPr>
+        <w:ind w:left="720"/>
+        <w:rPr>
+          <w:sz w:val="40"/>
+          <w:szCs w:val="40"/>
+        </w:rPr>
+      </w:pPr>
+      <w:r>
+        <w:rPr>
+          <w:sz w:val="40"/>
+          <w:szCs w:val="40"/>
+        </w:rPr>
+        <w:t xml:space="preserve">String </w:t>
+      </w:r>
+      <w:proofErr w:type="spellStart"/>
+      <w:r>
+        <w:rPr>
+          <w:sz w:val="40"/>
+          <w:szCs w:val="40"/>
+        </w:rPr>
+        <w:t>String</w:t>
+      </w:r>
+      <w:proofErr w:type="spellEnd"/>
+      <w:r>
+        <w:rPr>
+          <w:sz w:val="40"/>
+          <w:szCs w:val="40"/>
+        </w:rPr>
+        <w:t xml:space="preserve"> = “Gaurav”;</w:t>
+      </w:r>
+    </w:p>
+    <w:p>
+      <w:pPr>
+        <w:ind w:left="720"/>
+        <w:rPr>
+          <w:sz w:val="40"/>
+          <w:szCs w:val="40"/>
+        </w:rPr>
+      </w:pPr>
+      <w:r>
+        <w:rPr>
+          <w:sz w:val="40"/>
+          <w:szCs w:val="40"/>
+        </w:rPr>
+        <w:sym w:font="Wingdings" w:char="F0E0"/>
+      </w:r>
+      <w:r>
+        <w:rPr>
+          <w:sz w:val="40"/>
+          <w:szCs w:val="40"/>
+        </w:rPr>
+        <w:t xml:space="preserve"> Correct.</w:t>
+      </w:r>
+    </w:p>
+    <w:p>
+      <w:pPr>
+        <w:ind w:left="720"/>
+        <w:rPr>
+          <w:sz w:val="40"/>
+          <w:szCs w:val="40"/>
+        </w:rPr>
+      </w:pPr>
+      <w:r>
+        <w:rPr>
+          <w:sz w:val="40"/>
+          <w:szCs w:val="40"/>
+        </w:rPr>
+        <w:t xml:space="preserve">import static </w:t>
+      </w:r>
+      <w:proofErr w:type="spellStart"/>
+      <w:r>
+        <w:rPr>
+          <w:sz w:val="40"/>
+          <w:szCs w:val="40"/>
+        </w:rPr>
+        <w:t>java.lang.System.out</w:t>
+      </w:r>
+      <w:proofErr w:type="spellEnd"/>
+      <w:r>
+        <w:rPr>
+          <w:sz w:val="40"/>
+          <w:szCs w:val="40"/>
+        </w:rPr>
+        <w:t>;</w:t>
+      </w:r>
+    </w:p>
+    <w:p>
+      <w:pPr>
+        <w:ind w:left="720"/>
+        <w:rPr>
+          <w:sz w:val="40"/>
+          <w:szCs w:val="40"/>
+        </w:rPr>
+      </w:pPr>
+      <w:r>
+        <w:rPr>
+          <w:sz w:val="40"/>
+          <w:szCs w:val="40"/>
+        </w:rPr>
+        <w:t xml:space="preserve">class String </w:t>
+      </w:r>
+    </w:p>
+    <w:p>
+      <w:pPr>
+        <w:ind w:left="720"/>
+        <w:rPr>
+          <w:sz w:val="40"/>
+          <w:szCs w:val="40"/>
+        </w:rPr>
+      </w:pPr>
+      <w:r>
+        <w:rPr>
+          <w:sz w:val="40"/>
+          <w:szCs w:val="40"/>
+        </w:rPr>
+        <w:t>{</w:t>
+      </w:r>
+    </w:p>
+    <w:p>
+      <w:pPr>
+        <w:ind w:left="720"/>
+        <w:rPr>
+          <w:sz w:val="40"/>
+          <w:szCs w:val="40"/>
+        </w:rPr>
+      </w:pPr>
+      <w:r>
+        <w:rPr>
+          <w:sz w:val="40"/>
+          <w:szCs w:val="40"/>
+        </w:rPr>
+        <w:tab/>
+        <w:t xml:space="preserve">public static void </w:t>
+      </w:r>
+      <w:proofErr w:type="gramStart"/>
+      <w:r>
+        <w:rPr>
+          <w:sz w:val="40"/>
+          <w:szCs w:val="40"/>
+        </w:rPr>
+        <w:t>main(</w:t>
+      </w:r>
+      <w:proofErr w:type="gramEnd"/>
+      <w:r>
+        <w:rPr>
+          <w:sz w:val="40"/>
+          <w:szCs w:val="40"/>
+        </w:rPr>
+        <w:t>String…</w:t>
+      </w:r>
+      <w:proofErr w:type="spellStart"/>
+      <w:r>
+        <w:rPr>
+          <w:sz w:val="40"/>
+          <w:szCs w:val="40"/>
+        </w:rPr>
+        <w:t>args</w:t>
+      </w:r>
+      <w:proofErr w:type="spellEnd"/>
+      <w:r>
+        <w:rPr>
+          <w:sz w:val="40"/>
+          <w:szCs w:val="40"/>
+        </w:rPr>
+        <w:t>)</w:t>
+      </w:r>
+    </w:p>
+    <w:p>
+      <w:pPr>
+        <w:ind w:left="720"/>
+        <w:rPr>
+          <w:sz w:val="40"/>
+          <w:szCs w:val="40"/>
+        </w:rPr>
+      </w:pPr>
+      <w:r>
+        <w:rPr>
+          <w:sz w:val="40"/>
+          <w:szCs w:val="40"/>
+        </w:rPr>
+        <w:tab/>
+        <w:t>{</w:t>
+      </w:r>
+    </w:p>
+    <w:p>
+      <w:pPr>
+        <w:ind w:left="720"/>
+        <w:rPr>
+          <w:sz w:val="40"/>
+          <w:szCs w:val="40"/>
+        </w:rPr>
+      </w:pPr>
+      <w:r>
+        <w:rPr>
+          <w:sz w:val="40"/>
+          <w:szCs w:val="40"/>
+        </w:rPr>
+        <w:tab/>
+      </w:r>
+      <w:r>
+        <w:rPr>
+          <w:sz w:val="40"/>
+          <w:szCs w:val="40"/>
+        </w:rPr>
+        <w:tab/>
+      </w:r>
+      <w:proofErr w:type="spellStart"/>
+      <w:proofErr w:type="gramStart"/>
+      <w:r>
+        <w:rPr>
+          <w:sz w:val="40"/>
+          <w:szCs w:val="40"/>
+        </w:rPr>
+        <w:t>out.println</w:t>
+      </w:r>
+      <w:proofErr w:type="spellEnd"/>
+      <w:proofErr w:type="gramEnd"/>
+      <w:r>
+        <w:rPr>
+          <w:sz w:val="40"/>
+          <w:szCs w:val="40"/>
+        </w:rPr>
+        <w:t>(“Hello World”);</w:t>
+      </w:r>
+    </w:p>
+    <w:p>
+      <w:pPr>
+        <w:ind w:left="720"/>
+        <w:rPr>
+          <w:sz w:val="40"/>
+          <w:szCs w:val="40"/>
+        </w:rPr>
+      </w:pPr>
+      <w:r>
+        <w:rPr>
+          <w:sz w:val="40"/>
+          <w:szCs w:val="40"/>
+        </w:rPr>
+        <w:tab/>
+        <w:t>}</w:t>
+      </w:r>
+    </w:p>
+    <w:p>
+      <w:pPr>
+        <w:ind w:left="720"/>
+        <w:rPr>
+          <w:sz w:val="40"/>
+          <w:szCs w:val="40"/>
+        </w:rPr>
+      </w:pPr>
+      <w:r>
+        <w:rPr>
+          <w:sz w:val="40"/>
+          <w:szCs w:val="40"/>
+        </w:rPr>
+        <w:t>}</w:t>
+      </w:r>
+    </w:p>
+    <w:p>
+      <w:pPr>
+        <w:pStyle w:val="ListParagraph"/>
+        <w:numPr>
+          <w:ilvl w:val="0"/>
+          <w:numId w:val="7"/>
+        </w:numPr>
+        <w:rPr>
+          <w:sz w:val="40"/>
+          <w:szCs w:val="40"/>
+        </w:rPr>
+      </w:pPr>
+      <w:r>
+        <w:rPr>
+          <w:sz w:val="40"/>
+          <w:szCs w:val="40"/>
+        </w:rPr>
+        <w:t xml:space="preserve">Incorrect. </w:t>
+      </w:r>
+    </w:p>
+    <w:p>
+      <w:pPr>
+        <w:ind w:left="720"/>
+        <w:rPr>
+          <w:sz w:val="40"/>
+          <w:szCs w:val="40"/>
+        </w:rPr>
+      </w:pPr>
+      <w:r>
+        <w:rPr>
+          <w:sz w:val="40"/>
+          <w:szCs w:val="40"/>
+        </w:rPr>
+        <w:t xml:space="preserve">import static </w:t>
+      </w:r>
+      <w:proofErr w:type="spellStart"/>
+      <w:r>
+        <w:rPr>
+          <w:sz w:val="40"/>
+          <w:szCs w:val="40"/>
+        </w:rPr>
+        <w:t>java.lang.System.out</w:t>
+      </w:r>
+      <w:proofErr w:type="spellEnd"/>
+      <w:r>
+        <w:rPr>
+          <w:sz w:val="40"/>
+          <w:szCs w:val="40"/>
+        </w:rPr>
+        <w:t>;</w:t>
+      </w:r>
+    </w:p>
+    <w:p>
+      <w:pPr>
+        <w:ind w:left="720"/>
+        <w:rPr>
+          <w:sz w:val="40"/>
+          <w:szCs w:val="40"/>
+        </w:rPr>
+      </w:pPr>
+      <w:r>
+        <w:rPr>
+          <w:sz w:val="40"/>
+          <w:szCs w:val="40"/>
+        </w:rPr>
+        <w:t xml:space="preserve">class String </w:t>
+      </w:r>
+    </w:p>
+    <w:p>
+      <w:pPr>
+        <w:ind w:left="720"/>
+        <w:rPr>
+          <w:sz w:val="40"/>
+          <w:szCs w:val="40"/>
+        </w:rPr>
+      </w:pPr>
+      <w:r>
+        <w:rPr>
+          <w:sz w:val="40"/>
+          <w:szCs w:val="40"/>
+        </w:rPr>
+        <w:t>{</w:t>
+      </w:r>
+    </w:p>
+    <w:p>
+      <w:pPr>
+        <w:ind w:left="720"/>
+        <w:rPr>
+          <w:sz w:val="40"/>
+          <w:szCs w:val="40"/>
+        </w:rPr>
+      </w:pPr>
+      <w:r>
+        <w:rPr>
+          <w:sz w:val="40"/>
+          <w:szCs w:val="40"/>
+        </w:rPr>
+        <w:tab/>
+        <w:t xml:space="preserve">public static void </w:t>
+      </w:r>
+      <w:proofErr w:type="gramStart"/>
+      <w:r>
+        <w:rPr>
+          <w:sz w:val="40"/>
+          <w:szCs w:val="40"/>
+        </w:rPr>
+        <w:t>main(</w:t>
+      </w:r>
+      <w:proofErr w:type="spellStart"/>
+      <w:proofErr w:type="gramEnd"/>
+      <w:r>
+        <w:rPr>
+          <w:sz w:val="40"/>
+          <w:szCs w:val="40"/>
+        </w:rPr>
+        <w:t>java.lang.String</w:t>
+      </w:r>
+      <w:proofErr w:type="spellEnd"/>
+      <w:r>
+        <w:rPr>
+          <w:sz w:val="40"/>
+          <w:szCs w:val="40"/>
+        </w:rPr>
+        <w:t>…</w:t>
+      </w:r>
+      <w:proofErr w:type="spellStart"/>
+      <w:r>
+        <w:rPr>
+          <w:sz w:val="40"/>
+          <w:szCs w:val="40"/>
+        </w:rPr>
+        <w:t>args</w:t>
+      </w:r>
+      <w:proofErr w:type="spellEnd"/>
+      <w:r>
+        <w:rPr>
+          <w:sz w:val="40"/>
+          <w:szCs w:val="40"/>
+        </w:rPr>
+        <w:t>)</w:t>
+      </w:r>
+    </w:p>
+    <w:p>
+      <w:pPr>
+        <w:ind w:left="720"/>
+        <w:rPr>
+          <w:sz w:val="40"/>
+          <w:szCs w:val="40"/>
+        </w:rPr>
+      </w:pPr>
+      <w:r>
+        <w:rPr>
+          <w:sz w:val="40"/>
+          <w:szCs w:val="40"/>
+        </w:rPr>
+        <w:tab/>
+        <w:t>{</w:t>
+      </w:r>
+    </w:p>
+    <w:p>
+      <w:pPr>
+        <w:ind w:left="720"/>
+        <w:rPr>
+          <w:sz w:val="40"/>
+          <w:szCs w:val="40"/>
+        </w:rPr>
+      </w:pPr>
+      <w:r>
+        <w:rPr>
+          <w:sz w:val="40"/>
+          <w:szCs w:val="40"/>
+        </w:rPr>
+        <w:tab/>
+      </w:r>
+      <w:r>
+        <w:rPr>
+          <w:sz w:val="40"/>
+          <w:szCs w:val="40"/>
+        </w:rPr>
+        <w:tab/>
+      </w:r>
+      <w:proofErr w:type="spellStart"/>
+      <w:proofErr w:type="gramStart"/>
+      <w:r>
+        <w:rPr>
+          <w:sz w:val="40"/>
+          <w:szCs w:val="40"/>
+        </w:rPr>
+        <w:t>out.println</w:t>
+      </w:r>
+      <w:proofErr w:type="spellEnd"/>
+      <w:proofErr w:type="gramEnd"/>
+      <w:r>
+        <w:rPr>
+          <w:sz w:val="40"/>
+          <w:szCs w:val="40"/>
+        </w:rPr>
+        <w:t>(“Hello World”);</w:t>
+      </w:r>
+    </w:p>
+    <w:p>
+      <w:pPr>
+        <w:ind w:left="720"/>
+        <w:rPr>
+          <w:sz w:val="40"/>
+          <w:szCs w:val="40"/>
+        </w:rPr>
+      </w:pPr>
+      <w:r>
+        <w:rPr>
+          <w:sz w:val="40"/>
+          <w:szCs w:val="40"/>
+        </w:rPr>
+        <w:lastRenderedPageBreak/>
+        <w:tab/>
+        <w:t>}</w:t>
+      </w:r>
+    </w:p>
+    <w:p>
+      <w:pPr>
+        <w:ind w:left="720"/>
+        <w:rPr>
+          <w:sz w:val="40"/>
+          <w:szCs w:val="40"/>
+        </w:rPr>
+      </w:pPr>
+      <w:r>
+        <w:rPr>
+          <w:sz w:val="40"/>
+          <w:szCs w:val="40"/>
+        </w:rPr>
+        <w:t>}</w:t>
+      </w:r>
+    </w:p>
+    <w:p>
+      <w:pPr>
+        <w:pStyle w:val="ListParagraph"/>
+        <w:numPr>
+          <w:ilvl w:val="0"/>
+          <w:numId w:val="7"/>
+        </w:numPr>
+        <w:rPr>
+          <w:sz w:val="40"/>
+          <w:szCs w:val="40"/>
+        </w:rPr>
+      </w:pPr>
+      <w:r>
+        <w:rPr>
+          <w:sz w:val="40"/>
+          <w:szCs w:val="40"/>
+        </w:rPr>
+        <w:t>Correct.</w:t>
+      </w:r>
+    </w:p>
+    <w:p>
+      <w:pPr>
+        <w:ind w:left="720"/>
+        <w:rPr>
+          <w:sz w:val="40"/>
+          <w:szCs w:val="40"/>
+        </w:rPr>
+      </w:pPr>
+      <w:proofErr w:type="gramStart"/>
+      <w:r>
+        <w:rPr>
+          <w:sz w:val="40"/>
+          <w:szCs w:val="40"/>
+        </w:rPr>
+        <w:t>Note :</w:t>
+      </w:r>
+      <w:proofErr w:type="gramEnd"/>
+      <w:r>
+        <w:rPr>
+          <w:sz w:val="40"/>
+          <w:szCs w:val="40"/>
+        </w:rPr>
+        <w:t xml:space="preserve"> Like above example JDK will always consider your defined class over predefined classes. </w:t>
+      </w:r>
+      <w:proofErr w:type="gramStart"/>
+      <w:r>
+        <w:rPr>
+          <w:sz w:val="40"/>
+          <w:szCs w:val="40"/>
+        </w:rPr>
+        <w:t>So</w:t>
+      </w:r>
+      <w:proofErr w:type="gramEnd"/>
+      <w:r>
+        <w:rPr>
+          <w:sz w:val="40"/>
+          <w:szCs w:val="40"/>
+        </w:rPr>
+        <w:t xml:space="preserve"> you have to clarify that it is the predefined class and not your own defined class. </w:t>
+      </w:r>
+    </w:p>
+    <w:p>
+      <w:pPr>
+        <w:rPr>
+          <w:b/>
+          <w:bCs/>
+          <w:sz w:val="28"/>
+          <w:szCs w:val="28"/>
+        </w:rPr>
+      </w:pPr>
+      <w:r>
+        <w:rPr>
+          <w:b/>
+          <w:bCs/>
+          <w:sz w:val="28"/>
+          <w:szCs w:val="28"/>
+        </w:rPr>
+        <w:t>________________________________________________________________</w:t>
+      </w:r>
+    </w:p>
+    <w:p>
+      <w:pPr>
+        <w:rPr>
+          <w:b/>
+          <w:bCs/>
+          <w:sz w:val="40"/>
+          <w:szCs w:val="40"/>
+        </w:rPr>
+      </w:pPr>
+      <w:r>
+        <w:rPr>
+          <w:b/>
+          <w:bCs/>
+          <w:sz w:val="40"/>
+          <w:szCs w:val="40"/>
+        </w:rPr>
+        <w:t xml:space="preserve">Q. Which of </w:t>
+      </w:r>
+      <w:proofErr w:type="spellStart"/>
+      <w:r>
+        <w:rPr>
+          <w:b/>
+          <w:bCs/>
+          <w:sz w:val="40"/>
+          <w:szCs w:val="40"/>
+        </w:rPr>
+        <w:t>he</w:t>
+      </w:r>
+      <w:proofErr w:type="spellEnd"/>
+      <w:r>
+        <w:rPr>
+          <w:b/>
+          <w:bCs/>
+          <w:sz w:val="40"/>
+          <w:szCs w:val="40"/>
+        </w:rPr>
+        <w:t xml:space="preserve"> following are valid declarations in Java?</w:t>
+      </w:r>
+    </w:p>
+    <w:p>
+      <w:pPr>
+        <w:rPr>
+          <w:b/>
+          <w:bCs/>
+          <w:sz w:val="40"/>
+          <w:szCs w:val="40"/>
+        </w:rPr>
+      </w:pPr>
+      <w:r>
+        <w:rPr>
+          <w:b/>
+          <w:bCs/>
+          <w:sz w:val="40"/>
+          <w:szCs w:val="40"/>
+        </w:rPr>
+        <w:t xml:space="preserve">A. int </w:t>
+      </w:r>
+      <w:proofErr w:type="spellStart"/>
+      <w:r>
+        <w:rPr>
+          <w:b/>
+          <w:bCs/>
+          <w:sz w:val="40"/>
+          <w:szCs w:val="40"/>
+        </w:rPr>
+        <w:t>int</w:t>
+      </w:r>
+      <w:proofErr w:type="spellEnd"/>
+      <w:r>
+        <w:rPr>
+          <w:b/>
+          <w:bCs/>
+          <w:sz w:val="40"/>
+          <w:szCs w:val="40"/>
+        </w:rPr>
+        <w:t xml:space="preserve"> = 10;</w:t>
+      </w:r>
+      <w:r>
+        <w:rPr>
+          <w:b/>
+          <w:bCs/>
+          <w:sz w:val="40"/>
+          <w:szCs w:val="40"/>
+        </w:rPr>
+        <w:tab/>
+      </w:r>
+      <w:r>
+        <w:rPr>
+          <w:b/>
+          <w:bCs/>
+          <w:sz w:val="40"/>
+          <w:szCs w:val="40"/>
+        </w:rPr>
+        <w:tab/>
+      </w:r>
+      <w:r>
+        <w:rPr>
+          <w:b/>
+          <w:bCs/>
+          <w:sz w:val="40"/>
+          <w:szCs w:val="40"/>
+        </w:rPr>
+        <w:tab/>
+      </w:r>
+      <w:r>
+        <w:rPr>
+          <w:b/>
+          <w:bCs/>
+          <w:sz w:val="40"/>
+          <w:szCs w:val="40"/>
+        </w:rPr>
+        <w:tab/>
+      </w:r>
+      <w:r>
+        <w:rPr>
+          <w:b/>
+          <w:bCs/>
+          <w:sz w:val="40"/>
+          <w:szCs w:val="40"/>
+        </w:rPr>
+        <w:sym w:font="Wingdings" w:char="F0E0"/>
+      </w:r>
+      <w:r>
+        <w:rPr>
+          <w:b/>
+          <w:bCs/>
+          <w:sz w:val="40"/>
+          <w:szCs w:val="40"/>
+        </w:rPr>
+        <w:t xml:space="preserve"> Invalid.</w:t>
+      </w:r>
+    </w:p>
+    <w:p>
+      <w:pPr>
+        <w:rPr>
+          <w:b/>
+          <w:bCs/>
+          <w:sz w:val="40"/>
+          <w:szCs w:val="40"/>
+        </w:rPr>
+      </w:pPr>
+      <w:r>
+        <w:rPr>
+          <w:b/>
+          <w:bCs/>
+          <w:sz w:val="40"/>
+          <w:szCs w:val="40"/>
+        </w:rPr>
+        <w:t xml:space="preserve">B. int </w:t>
+      </w:r>
+      <w:proofErr w:type="spellStart"/>
+      <w:r>
+        <w:rPr>
+          <w:b/>
+          <w:bCs/>
+          <w:sz w:val="40"/>
+          <w:szCs w:val="40"/>
+        </w:rPr>
+        <w:t>Int</w:t>
+      </w:r>
+      <w:proofErr w:type="spellEnd"/>
+      <w:r>
+        <w:rPr>
+          <w:b/>
+          <w:bCs/>
+          <w:sz w:val="40"/>
+          <w:szCs w:val="40"/>
+        </w:rPr>
+        <w:t xml:space="preserve"> = 10;</w:t>
+      </w:r>
+      <w:r>
+        <w:rPr>
+          <w:b/>
+          <w:bCs/>
+          <w:sz w:val="40"/>
+          <w:szCs w:val="40"/>
+        </w:rPr>
+        <w:tab/>
+      </w:r>
+      <w:r>
+        <w:rPr>
+          <w:b/>
+          <w:bCs/>
+          <w:sz w:val="40"/>
+          <w:szCs w:val="40"/>
+        </w:rPr>
+        <w:tab/>
+      </w:r>
+      <w:r>
+        <w:rPr>
+          <w:b/>
+          <w:bCs/>
+          <w:sz w:val="40"/>
+          <w:szCs w:val="40"/>
+        </w:rPr>
+        <w:tab/>
+      </w:r>
+      <w:r>
+        <w:rPr>
+          <w:b/>
+          <w:bCs/>
+          <w:sz w:val="40"/>
+          <w:szCs w:val="40"/>
+        </w:rPr>
+        <w:tab/>
+      </w:r>
+      <w:r>
+        <w:rPr>
+          <w:b/>
+          <w:bCs/>
+          <w:sz w:val="40"/>
+          <w:szCs w:val="40"/>
+        </w:rPr>
+        <w:sym w:font="Wingdings" w:char="F0E0"/>
+      </w:r>
+      <w:r>
+        <w:rPr>
+          <w:b/>
+          <w:bCs/>
+          <w:sz w:val="40"/>
+          <w:szCs w:val="40"/>
+        </w:rPr>
+        <w:t xml:space="preserve"> Valid.</w:t>
+      </w:r>
+    </w:p>
+    <w:p>
+      <w:pPr>
+        <w:rPr>
+          <w:b/>
+          <w:bCs/>
+          <w:sz w:val="40"/>
+          <w:szCs w:val="40"/>
+        </w:rPr>
+      </w:pPr>
+      <w:r>
+        <w:rPr>
+          <w:b/>
+          <w:bCs/>
+          <w:sz w:val="40"/>
+          <w:szCs w:val="40"/>
+        </w:rPr>
+        <w:t xml:space="preserve">C. String </w:t>
+      </w:r>
+      <w:proofErr w:type="spellStart"/>
+      <w:r>
+        <w:rPr>
+          <w:b/>
+          <w:bCs/>
+          <w:sz w:val="40"/>
+          <w:szCs w:val="40"/>
+        </w:rPr>
+        <w:t>string</w:t>
+      </w:r>
+      <w:proofErr w:type="spellEnd"/>
+      <w:r>
+        <w:rPr>
+          <w:b/>
+          <w:bCs/>
+          <w:sz w:val="40"/>
+          <w:szCs w:val="40"/>
+        </w:rPr>
+        <w:t xml:space="preserve"> = “Gaurav”;</w:t>
+      </w:r>
+      <w:r>
+        <w:rPr>
+          <w:b/>
+          <w:bCs/>
+          <w:sz w:val="40"/>
+          <w:szCs w:val="40"/>
+        </w:rPr>
+        <w:tab/>
+      </w:r>
+      <w:r>
+        <w:rPr>
+          <w:b/>
+          <w:bCs/>
+          <w:sz w:val="40"/>
+          <w:szCs w:val="40"/>
+        </w:rPr>
+        <w:sym w:font="Wingdings" w:char="F0E0"/>
+      </w:r>
+      <w:r>
+        <w:rPr>
+          <w:b/>
+          <w:bCs/>
+          <w:sz w:val="40"/>
+          <w:szCs w:val="40"/>
+        </w:rPr>
+        <w:t xml:space="preserve"> Valid.</w:t>
+      </w:r>
+    </w:p>
+    <w:p>
+      <w:pPr>
+        <w:rPr>
+          <w:b/>
+          <w:bCs/>
+          <w:sz w:val="40"/>
+          <w:szCs w:val="40"/>
+        </w:rPr>
+      </w:pPr>
+      <w:r>
+        <w:rPr>
+          <w:b/>
+          <w:bCs/>
+          <w:sz w:val="40"/>
+          <w:szCs w:val="40"/>
+        </w:rPr>
+        <w:t xml:space="preserve">D. String </w:t>
+      </w:r>
+      <w:proofErr w:type="spellStart"/>
+      <w:r>
+        <w:rPr>
+          <w:b/>
+          <w:bCs/>
+          <w:sz w:val="40"/>
+          <w:szCs w:val="40"/>
+        </w:rPr>
+        <w:t>String</w:t>
+      </w:r>
+      <w:proofErr w:type="spellEnd"/>
+      <w:r>
+        <w:rPr>
+          <w:b/>
+          <w:bCs/>
+          <w:sz w:val="40"/>
+          <w:szCs w:val="40"/>
+        </w:rPr>
+        <w:t xml:space="preserve"> = “Gaurav”;</w:t>
+      </w:r>
+      <w:r>
+        <w:rPr>
+          <w:b/>
+          <w:bCs/>
+          <w:sz w:val="40"/>
+          <w:szCs w:val="40"/>
+        </w:rPr>
+        <w:tab/>
+      </w:r>
+      <w:r>
+        <w:rPr>
+          <w:b/>
+          <w:bCs/>
+          <w:sz w:val="40"/>
+          <w:szCs w:val="40"/>
+        </w:rPr>
+        <w:sym w:font="Wingdings" w:char="F0E0"/>
+      </w:r>
+      <w:r>
+        <w:rPr>
+          <w:b/>
+          <w:bCs/>
+          <w:sz w:val="40"/>
+          <w:szCs w:val="40"/>
+        </w:rPr>
+        <w:t xml:space="preserve"> Valid.</w:t>
+      </w:r>
+    </w:p>
+    <w:p>
+      <w:pPr>
+        <w:rPr>
+          <w:b/>
+          <w:bCs/>
+          <w:sz w:val="40"/>
+          <w:szCs w:val="40"/>
+        </w:rPr>
+      </w:pPr>
+      <w:r>
+        <w:rPr>
+          <w:b/>
+          <w:bCs/>
+          <w:sz w:val="40"/>
+          <w:szCs w:val="40"/>
+        </w:rPr>
+        <w:t>E. int #count = 10;</w:t>
+      </w:r>
+      <w:r>
+        <w:rPr>
+          <w:b/>
+          <w:bCs/>
+          <w:sz w:val="40"/>
+          <w:szCs w:val="40"/>
+        </w:rPr>
+        <w:tab/>
+      </w:r>
+      <w:r>
+        <w:rPr>
+          <w:b/>
+          <w:bCs/>
+          <w:sz w:val="40"/>
+          <w:szCs w:val="40"/>
+        </w:rPr>
+        <w:tab/>
+      </w:r>
+      <w:r>
+        <w:rPr>
+          <w:b/>
+          <w:bCs/>
+          <w:sz w:val="40"/>
+          <w:szCs w:val="40"/>
+        </w:rPr>
+        <w:tab/>
+      </w:r>
+      <w:r>
+        <w:rPr>
+          <w:b/>
+          <w:bCs/>
+          <w:sz w:val="40"/>
+          <w:szCs w:val="40"/>
+        </w:rPr>
+        <w:sym w:font="Wingdings" w:char="F0E0"/>
+      </w:r>
+      <w:r>
+        <w:rPr>
+          <w:b/>
+          <w:bCs/>
+          <w:sz w:val="40"/>
+          <w:szCs w:val="40"/>
+        </w:rPr>
+        <w:t xml:space="preserve"> Invalid.</w:t>
+      </w:r>
+    </w:p>
+    <w:p>
+      <w:pPr>
+        <w:rPr>
+          <w:b/>
+          <w:bCs/>
+          <w:sz w:val="40"/>
+          <w:szCs w:val="40"/>
+        </w:rPr>
+      </w:pPr>
+      <w:r>
+        <w:rPr>
+          <w:b/>
+          <w:bCs/>
+          <w:sz w:val="40"/>
+          <w:szCs w:val="40"/>
+        </w:rPr>
+        <w:t>F. int 123total = 10;</w:t>
+      </w:r>
+      <w:r>
+        <w:rPr>
+          <w:b/>
+          <w:bCs/>
+          <w:sz w:val="40"/>
+          <w:szCs w:val="40"/>
+        </w:rPr>
+        <w:tab/>
+      </w:r>
+      <w:r>
+        <w:rPr>
+          <w:b/>
+          <w:bCs/>
+          <w:sz w:val="40"/>
+          <w:szCs w:val="40"/>
+        </w:rPr>
+        <w:tab/>
+      </w:r>
+      <w:r>
+        <w:rPr>
+          <w:b/>
+          <w:bCs/>
+          <w:sz w:val="40"/>
+          <w:szCs w:val="40"/>
+        </w:rPr>
+        <w:tab/>
+      </w:r>
+      <w:r>
+        <w:rPr>
+          <w:b/>
+          <w:bCs/>
+          <w:sz w:val="40"/>
+          <w:szCs w:val="40"/>
+        </w:rPr>
+        <w:sym w:font="Wingdings" w:char="F0E0"/>
+      </w:r>
+      <w:r>
+        <w:rPr>
+          <w:b/>
+          <w:bCs/>
+          <w:sz w:val="40"/>
+          <w:szCs w:val="40"/>
+        </w:rPr>
+        <w:t xml:space="preserve"> Invalid.</w:t>
+      </w:r>
+    </w:p>
+    <w:p>
+      <w:pPr>
+        <w:rPr>
+          <w:b/>
+          <w:bCs/>
+          <w:sz w:val="40"/>
+          <w:szCs w:val="40"/>
+        </w:rPr>
+      </w:pPr>
+      <w:r>
+        <w:rPr>
+          <w:b/>
+          <w:bCs/>
+          <w:sz w:val="40"/>
+          <w:szCs w:val="40"/>
+        </w:rPr>
+        <w:t xml:space="preserve">G. class </w:t>
+      </w:r>
+      <w:proofErr w:type="spellStart"/>
+      <w:r>
+        <w:rPr>
+          <w:b/>
+          <w:bCs/>
+          <w:sz w:val="40"/>
+          <w:szCs w:val="40"/>
+        </w:rPr>
+        <w:t>class</w:t>
+      </w:r>
+      <w:proofErr w:type="spellEnd"/>
+      <w:r>
+        <w:rPr>
+          <w:b/>
+          <w:bCs/>
+          <w:sz w:val="40"/>
+          <w:szCs w:val="40"/>
+        </w:rPr>
+        <w:t xml:space="preserve"> = </w:t>
+      </w:r>
+      <w:proofErr w:type="spellStart"/>
+      <w:r>
+        <w:rPr>
+          <w:b/>
+          <w:bCs/>
+          <w:sz w:val="40"/>
+          <w:szCs w:val="40"/>
+        </w:rPr>
+        <w:t>Test.class</w:t>
+      </w:r>
+      <w:proofErr w:type="spellEnd"/>
+      <w:r>
+        <w:rPr>
+          <w:b/>
+          <w:bCs/>
+          <w:sz w:val="40"/>
+          <w:szCs w:val="40"/>
+        </w:rPr>
+        <w:t>;</w:t>
+      </w:r>
+      <w:r>
+        <w:rPr>
+          <w:b/>
+          <w:bCs/>
+          <w:sz w:val="40"/>
+          <w:szCs w:val="40"/>
+        </w:rPr>
+        <w:tab/>
+      </w:r>
+      <w:r>
+        <w:rPr>
+          <w:b/>
+          <w:bCs/>
+          <w:sz w:val="40"/>
+          <w:szCs w:val="40"/>
+        </w:rPr>
+        <w:tab/>
+      </w:r>
+      <w:r>
+        <w:rPr>
+          <w:b/>
+          <w:bCs/>
+          <w:sz w:val="40"/>
+          <w:szCs w:val="40"/>
+        </w:rPr>
+        <w:sym w:font="Wingdings" w:char="F0E0"/>
+      </w:r>
+      <w:r>
+        <w:rPr>
+          <w:b/>
+          <w:bCs/>
+          <w:sz w:val="40"/>
+          <w:szCs w:val="40"/>
+        </w:rPr>
+        <w:t xml:space="preserve"> Invalid.</w:t>
+      </w:r>
+    </w:p>
+    <w:p>
+      <w:pPr>
+        <w:rPr>
+          <w:b/>
+          <w:bCs/>
+          <w:sz w:val="40"/>
+          <w:szCs w:val="40"/>
+        </w:rPr>
+      </w:pPr>
+      <w:r>
+        <w:rPr>
+          <w:b/>
+          <w:bCs/>
+          <w:sz w:val="40"/>
+          <w:szCs w:val="40"/>
+        </w:rPr>
+        <w:t>H. int total = 20;</w:t>
+      </w:r>
+      <w:r>
+        <w:rPr>
+          <w:b/>
+          <w:bCs/>
+          <w:sz w:val="40"/>
+          <w:szCs w:val="40"/>
+        </w:rPr>
+        <w:tab/>
+      </w:r>
+      <w:r>
+        <w:rPr>
+          <w:b/>
+          <w:bCs/>
+          <w:sz w:val="40"/>
+          <w:szCs w:val="40"/>
+        </w:rPr>
+        <w:tab/>
+      </w:r>
+      <w:r>
+        <w:rPr>
+          <w:b/>
+          <w:bCs/>
+          <w:sz w:val="40"/>
+          <w:szCs w:val="40"/>
+        </w:rPr>
+        <w:tab/>
+      </w:r>
+      <w:r>
+        <w:rPr>
+          <w:b/>
+          <w:bCs/>
+          <w:sz w:val="40"/>
+          <w:szCs w:val="40"/>
+        </w:rPr>
+        <w:tab/>
+      </w:r>
+      <w:r>
+        <w:rPr>
+          <w:b/>
+          <w:bCs/>
+          <w:sz w:val="40"/>
+          <w:szCs w:val="40"/>
+        </w:rPr>
+        <w:sym w:font="Wingdings" w:char="F0E0"/>
+      </w:r>
+      <w:r>
+        <w:rPr>
+          <w:b/>
+          <w:bCs/>
+          <w:sz w:val="40"/>
+          <w:szCs w:val="40"/>
+        </w:rPr>
+        <w:t xml:space="preserve"> Valid.</w:t>
+      </w:r>
+    </w:p>
+    <w:p>
+      <w:pPr>
+        <w:rPr>
+          <w:b/>
+          <w:bCs/>
+          <w:sz w:val="40"/>
+          <w:szCs w:val="40"/>
+        </w:rPr>
+      </w:pPr>
+      <w:r>
+        <w:rPr>
+          <w:b/>
+          <w:bCs/>
+          <w:sz w:val="40"/>
+          <w:szCs w:val="40"/>
+        </w:rPr>
+        <w:t>I. int _</w:t>
+      </w:r>
+      <w:proofErr w:type="gramStart"/>
+      <w:r>
+        <w:rPr>
+          <w:b/>
+          <w:bCs/>
+          <w:sz w:val="40"/>
+          <w:szCs w:val="40"/>
+        </w:rPr>
+        <w:t>total  =</w:t>
+      </w:r>
+      <w:proofErr w:type="gramEnd"/>
+      <w:r>
+        <w:rPr>
+          <w:b/>
+          <w:bCs/>
+          <w:sz w:val="40"/>
+          <w:szCs w:val="40"/>
+        </w:rPr>
+        <w:t xml:space="preserve"> 20;</w:t>
+      </w:r>
+      <w:r>
+        <w:rPr>
+          <w:b/>
+          <w:bCs/>
+          <w:sz w:val="40"/>
+          <w:szCs w:val="40"/>
+        </w:rPr>
+        <w:tab/>
+      </w:r>
+      <w:r>
+        <w:rPr>
+          <w:b/>
+          <w:bCs/>
+          <w:sz w:val="40"/>
+          <w:szCs w:val="40"/>
+        </w:rPr>
+        <w:tab/>
+      </w:r>
+      <w:r>
+        <w:rPr>
+          <w:b/>
+          <w:bCs/>
+          <w:sz w:val="40"/>
+          <w:szCs w:val="40"/>
+        </w:rPr>
+        <w:tab/>
+      </w:r>
+      <w:r>
+        <w:rPr>
+          <w:b/>
+          <w:bCs/>
+          <w:sz w:val="40"/>
+          <w:szCs w:val="40"/>
+        </w:rPr>
+        <w:tab/>
+      </w:r>
+      <w:r>
+        <w:rPr>
+          <w:b/>
+          <w:bCs/>
+          <w:sz w:val="40"/>
+          <w:szCs w:val="40"/>
+        </w:rPr>
+        <w:sym w:font="Wingdings" w:char="F0E0"/>
+      </w:r>
+      <w:r>
+        <w:rPr>
+          <w:b/>
+          <w:bCs/>
+          <w:sz w:val="40"/>
+          <w:szCs w:val="40"/>
+        </w:rPr>
+        <w:t xml:space="preserve"> Valid.</w:t>
+      </w:r>
+    </w:p>
+    <w:p>
+      <w:pPr>
+        <w:rPr>
+          <w:b/>
+          <w:bCs/>
+          <w:sz w:val="40"/>
+          <w:szCs w:val="40"/>
+        </w:rPr>
+      </w:pPr>
+    </w:p>
+    <w:p>
+      <w:pPr>
+        <w:rPr>
+          <w:b/>
+          <w:bCs/>
+          <w:sz w:val="40"/>
+          <w:szCs w:val="40"/>
+        </w:rPr>
+      </w:pPr>
+    </w:p>
+    <w:p>
+      <w:pPr>
+        <w:rPr>
+          <w:b/>
+          <w:bCs/>
+          <w:sz w:val="40"/>
+          <w:szCs w:val="40"/>
+        </w:rPr>
+      </w:pPr>
+      <w:r>
+        <w:rPr>
+          <w:b/>
+          <w:bCs/>
+          <w:sz w:val="40"/>
+          <w:szCs w:val="40"/>
+        </w:rPr>
+        <w:lastRenderedPageBreak/>
         <w:t xml:space="preserve">Primitive Data </w:t>
       </w:r>
       <w:proofErr w:type="gramStart"/>
@@ -148,23 +1911,21 @@
           <w:sz w:val="28"/>
           <w:szCs w:val="28"/>
         </w:rPr>
-        <w:t xml:space="preserve">Java is a strongly typed programming </w:t>
-      </w:r>
-      <w:proofErr w:type="spellStart"/>
-      <w:r>
-        <w:rPr>
-          <w:sz w:val="28"/>
-          <w:szCs w:val="28"/>
-        </w:rPr>
-        <w:t>langauge</w:t>
-      </w:r>
-      <w:proofErr w:type="spellEnd"/>
-      <w:r>
-        <w:rPr>
-          <w:sz w:val="28"/>
-          <w:szCs w:val="28"/>
-        </w:rPr>
-        <w:t xml:space="preserve">. </w:t>
+        <w:t>Java is a strongly typed programming lang</w:t>
+      </w:r>
+      <w:r>
+        <w:rPr>
+          <w:sz w:val="28"/>
+          <w:szCs w:val="28"/>
+        </w:rPr>
+        <w:t>ua</w:t>
+      </w:r>
+      <w:r>
+        <w:rPr>
+          <w:sz w:val="28"/>
+          <w:szCs w:val="28"/>
+        </w:rPr>
+        <w:t xml:space="preserve">ge. </w:t>
       </w:r>
     </w:p>
     <w:p>
@@ -601,6 +2362,30 @@
           <w:szCs w:val="32"/>
         </w:rPr>
       </w:pPr>
+    </w:p>
+    <w:p>
+      <w:pPr>
+        <w:rPr>
+          <w:sz w:val="32"/>
+          <w:szCs w:val="32"/>
+        </w:rPr>
+      </w:pPr>
+    </w:p>
+    <w:p>
+      <w:pPr>
+        <w:rPr>
+          <w:sz w:val="32"/>
+          <w:szCs w:val="32"/>
+        </w:rPr>
+      </w:pPr>
+    </w:p>
+    <w:p>
+      <w:pPr>
+        <w:rPr>
+          <w:sz w:val="32"/>
+          <w:szCs w:val="32"/>
+        </w:rPr>
+      </w:pPr>
       <w:r>
         <w:rPr>
           <w:sz w:val="32"/>
@@ -4511,20 +6296,2138 @@
     <w:p>
       <w:pPr>
         <w:rPr>
-          <w:b/>
-          <w:bCs/>
-          <w:sz w:val="32"/>
-          <w:szCs w:val="32"/>
-        </w:rPr>
-      </w:pPr>
-    </w:p>
-    <w:p>
-      <w:pPr>
-        <w:rPr>
-          <w:b/>
-          <w:bCs/>
-          <w:sz w:val="32"/>
-          <w:szCs w:val="32"/>
+          <w:sz w:val="32"/>
+          <w:szCs w:val="32"/>
+        </w:rPr>
+      </w:pPr>
+      <w:r>
+        <w:rPr>
+          <w:sz w:val="32"/>
+          <w:szCs w:val="32"/>
+        </w:rPr>
+        <w:t xml:space="preserve">Integer values including octal and hexadecimal </w:t>
+      </w:r>
+      <w:proofErr w:type="gramStart"/>
+      <w:r>
+        <w:rPr>
+          <w:sz w:val="32"/>
+          <w:szCs w:val="32"/>
+        </w:rPr>
+        <w:t>too :</w:t>
+      </w:r>
+      <w:proofErr w:type="gramEnd"/>
+      <w:r>
+        <w:rPr>
+          <w:sz w:val="32"/>
+          <w:szCs w:val="32"/>
+        </w:rPr>
+        <w:t xml:space="preserve"> </w:t>
+      </w:r>
+    </w:p>
+    <w:p>
+      <w:pPr>
+        <w:rPr>
+          <w:sz w:val="32"/>
+          <w:szCs w:val="32"/>
+        </w:rPr>
+      </w:pPr>
+      <w:r>
+        <w:rPr>
+          <w:sz w:val="32"/>
+          <w:szCs w:val="32"/>
+        </w:rPr>
+        <w:t xml:space="preserve">char </w:t>
+      </w:r>
+      <w:proofErr w:type="spellStart"/>
+      <w:r>
+        <w:rPr>
+          <w:sz w:val="32"/>
+          <w:szCs w:val="32"/>
+        </w:rPr>
+        <w:t>ch</w:t>
+      </w:r>
+      <w:proofErr w:type="spellEnd"/>
+      <w:r>
+        <w:rPr>
+          <w:sz w:val="32"/>
+          <w:szCs w:val="32"/>
+        </w:rPr>
+        <w:t xml:space="preserve"> = 97;</w:t>
+      </w:r>
+    </w:p>
+    <w:p>
+      <w:pPr>
+        <w:rPr>
+          <w:sz w:val="32"/>
+          <w:szCs w:val="32"/>
+        </w:rPr>
+      </w:pPr>
+      <w:r>
+        <w:rPr>
+          <w:sz w:val="32"/>
+          <w:szCs w:val="32"/>
+        </w:rPr>
+        <w:t xml:space="preserve">char </w:t>
+      </w:r>
+      <w:proofErr w:type="spellStart"/>
+      <w:r>
+        <w:rPr>
+          <w:sz w:val="32"/>
+          <w:szCs w:val="32"/>
+        </w:rPr>
+        <w:t>ch</w:t>
+      </w:r>
+      <w:proofErr w:type="spellEnd"/>
+      <w:r>
+        <w:rPr>
+          <w:sz w:val="32"/>
+          <w:szCs w:val="32"/>
+        </w:rPr>
+        <w:t xml:space="preserve"> = 0777;</w:t>
+      </w:r>
+    </w:p>
+    <w:p>
+      <w:pPr>
+        <w:rPr>
+          <w:sz w:val="32"/>
+          <w:szCs w:val="32"/>
+        </w:rPr>
+      </w:pPr>
+      <w:r>
+        <w:rPr>
+          <w:sz w:val="32"/>
+          <w:szCs w:val="32"/>
+        </w:rPr>
+        <w:t xml:space="preserve">char </w:t>
+      </w:r>
+      <w:proofErr w:type="spellStart"/>
+      <w:r>
+        <w:rPr>
+          <w:sz w:val="32"/>
+          <w:szCs w:val="32"/>
+        </w:rPr>
+        <w:t>ch</w:t>
+      </w:r>
+      <w:proofErr w:type="spellEnd"/>
+      <w:r>
+        <w:rPr>
+          <w:sz w:val="32"/>
+          <w:szCs w:val="32"/>
+        </w:rPr>
+        <w:t xml:space="preserve"> = </w:t>
+      </w:r>
+      <w:proofErr w:type="spellStart"/>
+      <w:r>
+        <w:rPr>
+          <w:sz w:val="32"/>
+          <w:szCs w:val="32"/>
+        </w:rPr>
+        <w:t>OxFace</w:t>
+      </w:r>
+      <w:proofErr w:type="spellEnd"/>
+      <w:r>
+        <w:rPr>
+          <w:sz w:val="32"/>
+          <w:szCs w:val="32"/>
+        </w:rPr>
+        <w:t>;</w:t>
+      </w:r>
+    </w:p>
+    <w:p>
+      <w:pPr>
+        <w:rPr>
+          <w:sz w:val="32"/>
+          <w:szCs w:val="32"/>
+        </w:rPr>
+      </w:pPr>
+      <w:r>
+        <w:rPr>
+          <w:sz w:val="32"/>
+          <w:szCs w:val="32"/>
+        </w:rPr>
+        <w:t xml:space="preserve">char </w:t>
+      </w:r>
+      <w:proofErr w:type="spellStart"/>
+      <w:r>
+        <w:rPr>
+          <w:sz w:val="32"/>
+          <w:szCs w:val="32"/>
+        </w:rPr>
+        <w:t>ch</w:t>
+      </w:r>
+      <w:proofErr w:type="spellEnd"/>
+      <w:r>
+        <w:rPr>
+          <w:sz w:val="32"/>
+          <w:szCs w:val="32"/>
+        </w:rPr>
+        <w:t xml:space="preserve"> = 65,535;</w:t>
+      </w:r>
+    </w:p>
+    <w:p>
+      <w:pPr>
+        <w:rPr>
+          <w:b/>
+          <w:bCs/>
+          <w:sz w:val="32"/>
+          <w:szCs w:val="32"/>
+        </w:rPr>
+      </w:pPr>
+      <w:r>
+        <w:rPr>
+          <w:b/>
+          <w:bCs/>
+          <w:sz w:val="32"/>
+          <w:szCs w:val="32"/>
+        </w:rPr>
+        <w:t>Valid.</w:t>
+      </w:r>
+    </w:p>
+    <w:p>
+      <w:pPr>
+        <w:rPr>
+          <w:sz w:val="32"/>
+          <w:szCs w:val="32"/>
+        </w:rPr>
+      </w:pPr>
+      <w:r>
+        <w:rPr>
+          <w:sz w:val="32"/>
+          <w:szCs w:val="32"/>
+        </w:rPr>
+        <w:t xml:space="preserve">char </w:t>
+      </w:r>
+      <w:proofErr w:type="spellStart"/>
+      <w:r>
+        <w:rPr>
+          <w:sz w:val="32"/>
+          <w:szCs w:val="32"/>
+        </w:rPr>
+        <w:t>ch</w:t>
+      </w:r>
+      <w:proofErr w:type="spellEnd"/>
+      <w:r>
+        <w:rPr>
+          <w:sz w:val="32"/>
+          <w:szCs w:val="32"/>
+        </w:rPr>
+        <w:t xml:space="preserve"> = 65,536;</w:t>
+      </w:r>
+    </w:p>
+    <w:p>
+      <w:pPr>
+        <w:rPr>
+          <w:b/>
+          <w:bCs/>
+          <w:sz w:val="32"/>
+          <w:szCs w:val="32"/>
+        </w:rPr>
+      </w:pPr>
+      <w:r>
+        <w:rPr>
+          <w:b/>
+          <w:bCs/>
+          <w:sz w:val="32"/>
+          <w:szCs w:val="32"/>
+        </w:rPr>
+        <w:t xml:space="preserve">Invalid. </w:t>
+      </w:r>
+    </w:p>
+    <w:p>
+      <w:pPr>
+        <w:rPr>
+          <w:b/>
+          <w:bCs/>
+          <w:sz w:val="32"/>
+          <w:szCs w:val="32"/>
+        </w:rPr>
+      </w:pPr>
+      <w:proofErr w:type="gramStart"/>
+      <w:r>
+        <w:rPr>
+          <w:b/>
+          <w:bCs/>
+          <w:sz w:val="32"/>
+          <w:szCs w:val="32"/>
+        </w:rPr>
+        <w:t>CE :</w:t>
+      </w:r>
+      <w:proofErr w:type="gramEnd"/>
+      <w:r>
+        <w:rPr>
+          <w:b/>
+          <w:bCs/>
+          <w:sz w:val="32"/>
+          <w:szCs w:val="32"/>
+        </w:rPr>
+        <w:t xml:space="preserve"> Possible loss of precision. </w:t>
+      </w:r>
+    </w:p>
+    <w:p>
+      <w:pPr>
+        <w:rPr>
+          <w:b/>
+          <w:bCs/>
+          <w:sz w:val="32"/>
+          <w:szCs w:val="32"/>
+        </w:rPr>
+      </w:pPr>
+      <w:proofErr w:type="gramStart"/>
+      <w:r>
+        <w:rPr>
+          <w:b/>
+          <w:bCs/>
+          <w:sz w:val="32"/>
+          <w:szCs w:val="32"/>
+        </w:rPr>
+        <w:t>Found :</w:t>
+      </w:r>
+      <w:proofErr w:type="gramEnd"/>
+      <w:r>
+        <w:rPr>
+          <w:b/>
+          <w:bCs/>
+          <w:sz w:val="32"/>
+          <w:szCs w:val="32"/>
+        </w:rPr>
+        <w:t xml:space="preserve"> int.</w:t>
+      </w:r>
+    </w:p>
+    <w:p>
+      <w:pPr>
+        <w:rPr>
+          <w:b/>
+          <w:bCs/>
+          <w:sz w:val="32"/>
+          <w:szCs w:val="32"/>
+        </w:rPr>
+      </w:pPr>
+      <w:proofErr w:type="gramStart"/>
+      <w:r>
+        <w:rPr>
+          <w:b/>
+          <w:bCs/>
+          <w:sz w:val="32"/>
+          <w:szCs w:val="32"/>
+        </w:rPr>
+        <w:t>Required :</w:t>
+      </w:r>
+      <w:proofErr w:type="gramEnd"/>
+      <w:r>
+        <w:rPr>
+          <w:b/>
+          <w:bCs/>
+          <w:sz w:val="32"/>
+          <w:szCs w:val="32"/>
+        </w:rPr>
+        <w:t xml:space="preserve"> char.</w:t>
+      </w:r>
+    </w:p>
+    <w:p>
+      <w:pPr>
+        <w:rPr>
+          <w:b/>
+          <w:bCs/>
+          <w:sz w:val="28"/>
+          <w:szCs w:val="28"/>
+        </w:rPr>
+      </w:pPr>
+      <w:r>
+        <w:rPr>
+          <w:b/>
+          <w:bCs/>
+          <w:sz w:val="28"/>
+          <w:szCs w:val="28"/>
+        </w:rPr>
+        <w:t>________________________________________________________________</w:t>
+      </w:r>
+    </w:p>
+    <w:p>
+      <w:pPr>
+        <w:rPr>
+          <w:sz w:val="32"/>
+          <w:szCs w:val="32"/>
+        </w:rPr>
+      </w:pPr>
+      <w:r>
+        <w:rPr>
+          <w:sz w:val="32"/>
+          <w:szCs w:val="32"/>
+        </w:rPr>
+        <w:t xml:space="preserve">Unicode </w:t>
+      </w:r>
+      <w:proofErr w:type="gramStart"/>
+      <w:r>
+        <w:rPr>
+          <w:sz w:val="32"/>
+          <w:szCs w:val="32"/>
+        </w:rPr>
+        <w:t>values :</w:t>
+      </w:r>
+      <w:proofErr w:type="gramEnd"/>
+      <w:r>
+        <w:rPr>
+          <w:sz w:val="32"/>
+          <w:szCs w:val="32"/>
+        </w:rPr>
+        <w:t xml:space="preserve"> </w:t>
+      </w:r>
+    </w:p>
+    <w:p>
+      <w:pPr>
+        <w:rPr>
+          <w:sz w:val="32"/>
+          <w:szCs w:val="32"/>
+        </w:rPr>
+      </w:pPr>
+      <w:proofErr w:type="gramStart"/>
+      <w:r>
+        <w:rPr>
+          <w:sz w:val="32"/>
+          <w:szCs w:val="32"/>
+        </w:rPr>
+        <w:t xml:space="preserve">char  </w:t>
+      </w:r>
+      <w:proofErr w:type="spellStart"/>
+      <w:r>
+        <w:rPr>
+          <w:sz w:val="32"/>
+          <w:szCs w:val="32"/>
+        </w:rPr>
+        <w:t>ch</w:t>
+      </w:r>
+      <w:proofErr w:type="spellEnd"/>
+      <w:proofErr w:type="gramEnd"/>
+      <w:r>
+        <w:rPr>
+          <w:sz w:val="32"/>
+          <w:szCs w:val="32"/>
+        </w:rPr>
+        <w:t xml:space="preserve"> = ‘\u0000’; // 0000 here is a 4 digit hexadecimal number.</w:t>
+      </w:r>
+    </w:p>
+    <w:p>
+      <w:pPr>
+        <w:rPr>
+          <w:sz w:val="32"/>
+          <w:szCs w:val="32"/>
+        </w:rPr>
+      </w:pPr>
+      <w:proofErr w:type="gramStart"/>
+      <w:r>
+        <w:rPr>
+          <w:sz w:val="32"/>
+          <w:szCs w:val="32"/>
+        </w:rPr>
+        <w:t xml:space="preserve">char  </w:t>
+      </w:r>
+      <w:proofErr w:type="spellStart"/>
+      <w:r>
+        <w:rPr>
+          <w:sz w:val="32"/>
+          <w:szCs w:val="32"/>
+        </w:rPr>
+        <w:t>ch</w:t>
+      </w:r>
+      <w:proofErr w:type="spellEnd"/>
+      <w:proofErr w:type="gramEnd"/>
+      <w:r>
+        <w:rPr>
+          <w:sz w:val="32"/>
+          <w:szCs w:val="32"/>
+        </w:rPr>
+        <w:t xml:space="preserve"> = ‘\u0061’;</w:t>
+      </w:r>
+    </w:p>
+    <w:p>
+      <w:pPr>
+        <w:rPr>
+          <w:b/>
+          <w:bCs/>
+          <w:sz w:val="32"/>
+          <w:szCs w:val="32"/>
+        </w:rPr>
+      </w:pPr>
+      <w:r>
+        <w:rPr>
+          <w:b/>
+          <w:bCs/>
+          <w:sz w:val="32"/>
+          <w:szCs w:val="32"/>
+        </w:rPr>
+        <w:t>Valid.</w:t>
+      </w:r>
+    </w:p>
+    <w:p>
+      <w:pPr>
+        <w:rPr>
+          <w:b/>
+          <w:bCs/>
+          <w:sz w:val="28"/>
+          <w:szCs w:val="28"/>
+        </w:rPr>
+      </w:pPr>
+      <w:r>
+        <w:rPr>
+          <w:b/>
+          <w:bCs/>
+          <w:sz w:val="28"/>
+          <w:szCs w:val="28"/>
+        </w:rPr>
+        <w:t>________________________________________________________________</w:t>
+      </w:r>
+    </w:p>
+    <w:p>
+      <w:pPr>
+        <w:rPr>
+          <w:sz w:val="32"/>
+          <w:szCs w:val="32"/>
+        </w:rPr>
+      </w:pPr>
+      <w:r>
+        <w:rPr>
+          <w:sz w:val="32"/>
+          <w:szCs w:val="32"/>
+        </w:rPr>
+        <w:lastRenderedPageBreak/>
+        <w:t xml:space="preserve">Escape </w:t>
+      </w:r>
+      <w:proofErr w:type="gramStart"/>
+      <w:r>
+        <w:rPr>
+          <w:sz w:val="32"/>
+          <w:szCs w:val="32"/>
+        </w:rPr>
+        <w:t>Characters :</w:t>
+      </w:r>
+      <w:proofErr w:type="gramEnd"/>
+      <w:r>
+        <w:rPr>
+          <w:sz w:val="32"/>
+          <w:szCs w:val="32"/>
+        </w:rPr>
+        <w:t xml:space="preserve"> </w:t>
+      </w:r>
+    </w:p>
+    <w:p>
+      <w:pPr>
+        <w:rPr>
+          <w:sz w:val="32"/>
+          <w:szCs w:val="32"/>
+        </w:rPr>
+      </w:pPr>
+      <w:r>
+        <w:rPr>
+          <w:sz w:val="32"/>
+          <w:szCs w:val="32"/>
+        </w:rPr>
+        <w:t xml:space="preserve">char </w:t>
+      </w:r>
+      <w:proofErr w:type="spellStart"/>
+      <w:r>
+        <w:rPr>
+          <w:sz w:val="32"/>
+          <w:szCs w:val="32"/>
+        </w:rPr>
+        <w:t>ch</w:t>
+      </w:r>
+      <w:proofErr w:type="spellEnd"/>
+      <w:r>
+        <w:rPr>
+          <w:sz w:val="32"/>
+          <w:szCs w:val="32"/>
+        </w:rPr>
+        <w:t xml:space="preserve"> = ‘\t’; // \_ should be an escape character. </w:t>
+      </w:r>
+    </w:p>
+    <w:p>
+      <w:pPr>
+        <w:rPr>
+          <w:b/>
+          <w:bCs/>
+          <w:sz w:val="32"/>
+          <w:szCs w:val="32"/>
+        </w:rPr>
+      </w:pPr>
+      <w:r>
+        <w:rPr>
+          <w:b/>
+          <w:bCs/>
+          <w:sz w:val="32"/>
+          <w:szCs w:val="32"/>
+        </w:rPr>
+        <w:t xml:space="preserve">Valid. </w:t>
+      </w:r>
+    </w:p>
+    <w:p>
+      <w:pPr>
+        <w:rPr>
+          <w:b/>
+          <w:bCs/>
+          <w:sz w:val="28"/>
+          <w:szCs w:val="28"/>
+        </w:rPr>
+      </w:pPr>
+      <w:r>
+        <w:rPr>
+          <w:b/>
+          <w:bCs/>
+          <w:sz w:val="28"/>
+          <w:szCs w:val="28"/>
+        </w:rPr>
+        <w:t>________________________________________________________________</w:t>
+      </w:r>
+    </w:p>
+    <w:p>
+      <w:pPr>
+        <w:rPr>
+          <w:b/>
+          <w:bCs/>
+          <w:sz w:val="32"/>
+          <w:szCs w:val="32"/>
+        </w:rPr>
+      </w:pPr>
+      <w:r>
+        <w:rPr>
+          <w:b/>
+          <w:bCs/>
+          <w:sz w:val="32"/>
+          <w:szCs w:val="32"/>
+        </w:rPr>
+        <w:t xml:space="preserve">List of escape characters for </w:t>
+      </w:r>
+      <w:proofErr w:type="gramStart"/>
+      <w:r>
+        <w:rPr>
+          <w:b/>
+          <w:bCs/>
+          <w:sz w:val="32"/>
+          <w:szCs w:val="32"/>
+        </w:rPr>
+        <w:t>Java :</w:t>
+      </w:r>
+      <w:proofErr w:type="gramEnd"/>
+    </w:p>
+    <w:p>
+      <w:pPr>
+        <w:rPr>
+          <w:b/>
+          <w:bCs/>
+          <w:sz w:val="32"/>
+          <w:szCs w:val="32"/>
+        </w:rPr>
+      </w:pPr>
+      <w:r>
+        <w:rPr>
+          <w:b/>
+          <w:bCs/>
+          <w:sz w:val="32"/>
+          <w:szCs w:val="32"/>
+        </w:rPr>
+        <w:t>\t</w:t>
+      </w:r>
+      <w:r>
+        <w:rPr>
+          <w:b/>
+          <w:bCs/>
+          <w:sz w:val="32"/>
+          <w:szCs w:val="32"/>
+        </w:rPr>
+        <w:tab/>
+      </w:r>
+      <w:bookmarkStart w:id="0" w:name="_Hlk48334016"/>
+      <w:r>
+        <w:rPr>
+          <w:b/>
+          <w:bCs/>
+          <w:sz w:val="32"/>
+          <w:szCs w:val="32"/>
+        </w:rPr>
+        <w:t>-&gt;</w:t>
+      </w:r>
+      <w:bookmarkEnd w:id="0"/>
+      <w:r>
+        <w:rPr>
+          <w:b/>
+          <w:bCs/>
+          <w:sz w:val="32"/>
+          <w:szCs w:val="32"/>
+        </w:rPr>
+        <w:t xml:space="preserve"> New Line.</w:t>
+      </w:r>
+    </w:p>
+    <w:p>
+      <w:pPr>
+        <w:rPr>
+          <w:b/>
+          <w:bCs/>
+          <w:sz w:val="32"/>
+          <w:szCs w:val="32"/>
+        </w:rPr>
+      </w:pPr>
+      <w:r>
+        <w:rPr>
+          <w:b/>
+          <w:bCs/>
+          <w:sz w:val="32"/>
+          <w:szCs w:val="32"/>
+        </w:rPr>
+        <w:t>\n</w:t>
+      </w:r>
+      <w:r>
+        <w:rPr>
+          <w:b/>
+          <w:bCs/>
+          <w:sz w:val="32"/>
+          <w:szCs w:val="32"/>
+        </w:rPr>
+        <w:tab/>
+        <w:t>-&gt; Horizontal Tab.</w:t>
+      </w:r>
+    </w:p>
+    <w:p>
+      <w:pPr>
+        <w:rPr>
+          <w:b/>
+          <w:bCs/>
+          <w:sz w:val="32"/>
+          <w:szCs w:val="32"/>
+        </w:rPr>
+      </w:pPr>
+      <w:r>
+        <w:rPr>
+          <w:b/>
+          <w:bCs/>
+          <w:sz w:val="32"/>
+          <w:szCs w:val="32"/>
+        </w:rPr>
+        <w:t>\r</w:t>
+      </w:r>
+      <w:r>
+        <w:rPr>
+          <w:b/>
+          <w:bCs/>
+          <w:sz w:val="32"/>
+          <w:szCs w:val="32"/>
+        </w:rPr>
+        <w:tab/>
+        <w:t>-&gt; Carriage returns.</w:t>
+      </w:r>
+    </w:p>
+    <w:p>
+      <w:pPr>
+        <w:rPr>
+          <w:b/>
+          <w:bCs/>
+          <w:sz w:val="32"/>
+          <w:szCs w:val="32"/>
+        </w:rPr>
+      </w:pPr>
+      <w:r>
+        <w:rPr>
+          <w:b/>
+          <w:bCs/>
+          <w:sz w:val="32"/>
+          <w:szCs w:val="32"/>
+        </w:rPr>
+        <w:t>\b</w:t>
+      </w:r>
+      <w:r>
+        <w:rPr>
+          <w:b/>
+          <w:bCs/>
+          <w:sz w:val="32"/>
+          <w:szCs w:val="32"/>
+        </w:rPr>
+        <w:tab/>
+        <w:t>-&gt; Back Space.</w:t>
+      </w:r>
+    </w:p>
+    <w:p>
+      <w:pPr>
+        <w:rPr>
+          <w:b/>
+          <w:bCs/>
+          <w:sz w:val="32"/>
+          <w:szCs w:val="32"/>
+        </w:rPr>
+      </w:pPr>
+      <w:r>
+        <w:rPr>
+          <w:b/>
+          <w:bCs/>
+          <w:sz w:val="32"/>
+          <w:szCs w:val="32"/>
+        </w:rPr>
+        <w:t>\f</w:t>
+      </w:r>
+      <w:r>
+        <w:rPr>
+          <w:b/>
+          <w:bCs/>
+          <w:sz w:val="32"/>
+          <w:szCs w:val="32"/>
+        </w:rPr>
+        <w:tab/>
+        <w:t>-&gt; Form Feed.</w:t>
+      </w:r>
+    </w:p>
+    <w:p>
+      <w:pPr>
+        <w:rPr>
+          <w:b/>
+          <w:bCs/>
+          <w:sz w:val="32"/>
+          <w:szCs w:val="32"/>
+        </w:rPr>
+      </w:pPr>
+      <w:r>
+        <w:rPr>
+          <w:b/>
+          <w:bCs/>
+          <w:sz w:val="32"/>
+          <w:szCs w:val="32"/>
+        </w:rPr>
+        <w:t>\’</w:t>
+      </w:r>
+      <w:r>
+        <w:rPr>
+          <w:b/>
+          <w:bCs/>
+          <w:sz w:val="32"/>
+          <w:szCs w:val="32"/>
+        </w:rPr>
+        <w:tab/>
+        <w:t>-&gt; Single Quote.</w:t>
+      </w:r>
+    </w:p>
+    <w:p>
+      <w:pPr>
+        <w:rPr>
+          <w:b/>
+          <w:bCs/>
+          <w:sz w:val="32"/>
+          <w:szCs w:val="32"/>
+        </w:rPr>
+      </w:pPr>
+      <w:r>
+        <w:rPr>
+          <w:b/>
+          <w:bCs/>
+          <w:sz w:val="32"/>
+          <w:szCs w:val="32"/>
+        </w:rPr>
+        <w:t>\”</w:t>
+      </w:r>
+      <w:r>
+        <w:rPr>
+          <w:b/>
+          <w:bCs/>
+          <w:sz w:val="32"/>
+          <w:szCs w:val="32"/>
+        </w:rPr>
+        <w:tab/>
+        <w:t>-&gt; Double Quote.</w:t>
+      </w:r>
+    </w:p>
+    <w:p>
+      <w:pPr>
+        <w:rPr>
+          <w:b/>
+          <w:bCs/>
+          <w:sz w:val="32"/>
+          <w:szCs w:val="32"/>
+        </w:rPr>
+      </w:pPr>
+      <w:r>
+        <w:rPr>
+          <w:b/>
+          <w:bCs/>
+          <w:sz w:val="32"/>
+          <w:szCs w:val="32"/>
+        </w:rPr>
+        <w:t>\\</w:t>
+      </w:r>
+      <w:r>
+        <w:rPr>
+          <w:b/>
+          <w:bCs/>
+          <w:sz w:val="32"/>
+          <w:szCs w:val="32"/>
+        </w:rPr>
+        <w:tab/>
+        <w:t>-&gt; Back Slash.</w:t>
+      </w:r>
+    </w:p>
+    <w:p>
+      <w:pPr>
+        <w:rPr>
+          <w:b/>
+          <w:bCs/>
+          <w:sz w:val="28"/>
+          <w:szCs w:val="28"/>
+        </w:rPr>
+      </w:pPr>
+      <w:r>
+        <w:rPr>
+          <w:b/>
+          <w:bCs/>
+          <w:sz w:val="28"/>
+          <w:szCs w:val="28"/>
+        </w:rPr>
+        <w:t>________________________________________________________________</w:t>
+      </w:r>
+    </w:p>
+    <w:p>
+      <w:pPr>
+        <w:rPr>
+          <w:b/>
+          <w:bCs/>
+          <w:sz w:val="32"/>
+          <w:szCs w:val="32"/>
+        </w:rPr>
+      </w:pPr>
+      <w:r>
+        <w:rPr>
+          <w:b/>
+          <w:bCs/>
+          <w:sz w:val="32"/>
+          <w:szCs w:val="32"/>
+        </w:rPr>
+        <w:t>Integral Literals (</w:t>
+      </w:r>
+      <w:proofErr w:type="gramStart"/>
+      <w:r>
+        <w:rPr>
+          <w:b/>
+          <w:bCs/>
+          <w:sz w:val="32"/>
+          <w:szCs w:val="32"/>
+        </w:rPr>
+        <w:t>byte ,</w:t>
+      </w:r>
+      <w:proofErr w:type="gramEnd"/>
+      <w:r>
+        <w:rPr>
+          <w:b/>
+          <w:bCs/>
+          <w:sz w:val="32"/>
+          <w:szCs w:val="32"/>
+        </w:rPr>
+        <w:t xml:space="preserve"> short , int , long) : </w:t>
+      </w:r>
+    </w:p>
+    <w:p>
+      <w:pPr>
+        <w:rPr>
+          <w:b/>
+          <w:bCs/>
+          <w:sz w:val="28"/>
+          <w:szCs w:val="28"/>
+        </w:rPr>
+      </w:pPr>
+      <w:r>
+        <w:rPr>
+          <w:b/>
+          <w:bCs/>
+          <w:sz w:val="28"/>
+          <w:szCs w:val="28"/>
+        </w:rPr>
+        <w:t>________________________________________________________________</w:t>
+      </w:r>
+    </w:p>
+    <w:p>
+      <w:pPr>
+        <w:pStyle w:val="ListParagraph"/>
+        <w:numPr>
+          <w:ilvl w:val="0"/>
+          <w:numId w:val="8"/>
+        </w:numPr>
+        <w:rPr>
+          <w:sz w:val="32"/>
+          <w:szCs w:val="32"/>
+        </w:rPr>
+      </w:pPr>
+      <w:r>
+        <w:rPr>
+          <w:sz w:val="32"/>
+          <w:szCs w:val="32"/>
+        </w:rPr>
+        <w:t xml:space="preserve">Decimal </w:t>
+      </w:r>
+      <w:proofErr w:type="gramStart"/>
+      <w:r>
+        <w:rPr>
+          <w:sz w:val="32"/>
+          <w:szCs w:val="32"/>
+        </w:rPr>
+        <w:t xml:space="preserve">form </w:t>
+      </w:r>
+      <w:r>
+        <w:rPr>
+          <w:sz w:val="32"/>
+          <w:szCs w:val="32"/>
+        </w:rPr>
+        <w:t>:</w:t>
+      </w:r>
+      <w:proofErr w:type="gramEnd"/>
+      <w:r>
+        <w:rPr>
+          <w:sz w:val="32"/>
+          <w:szCs w:val="32"/>
+        </w:rPr>
+        <w:t xml:space="preserve"> (Base 10)</w:t>
+      </w:r>
+    </w:p>
+    <w:p>
+      <w:pPr>
+        <w:ind w:left="360"/>
+        <w:rPr>
+          <w:sz w:val="32"/>
+          <w:szCs w:val="32"/>
+        </w:rPr>
+      </w:pPr>
+      <w:r>
+        <w:rPr>
+          <w:sz w:val="32"/>
+          <w:szCs w:val="32"/>
+        </w:rPr>
+        <w:t>int x = 100;</w:t>
+      </w:r>
+    </w:p>
+    <w:p>
+      <w:pPr>
+        <w:rPr>
+          <w:b/>
+          <w:bCs/>
+          <w:sz w:val="28"/>
+          <w:szCs w:val="28"/>
+        </w:rPr>
+      </w:pPr>
+      <w:r>
+        <w:rPr>
+          <w:b/>
+          <w:bCs/>
+          <w:sz w:val="28"/>
+          <w:szCs w:val="28"/>
+        </w:rPr>
+        <w:t>________________________________________________________________</w:t>
+      </w:r>
+    </w:p>
+    <w:p>
+      <w:pPr>
+        <w:pStyle w:val="ListParagraph"/>
+        <w:numPr>
+          <w:ilvl w:val="0"/>
+          <w:numId w:val="8"/>
+        </w:numPr>
+        <w:rPr>
+          <w:sz w:val="32"/>
+          <w:szCs w:val="32"/>
+        </w:rPr>
+      </w:pPr>
+      <w:r>
+        <w:rPr>
+          <w:sz w:val="32"/>
+          <w:szCs w:val="32"/>
+        </w:rPr>
+        <w:t xml:space="preserve">Octal </w:t>
+      </w:r>
+      <w:proofErr w:type="gramStart"/>
+      <w:r>
+        <w:rPr>
+          <w:sz w:val="32"/>
+          <w:szCs w:val="32"/>
+        </w:rPr>
+        <w:t>form :</w:t>
+      </w:r>
+      <w:proofErr w:type="gramEnd"/>
+      <w:r>
+        <w:rPr>
+          <w:sz w:val="32"/>
+          <w:szCs w:val="32"/>
+        </w:rPr>
+        <w:t xml:space="preserve"> (Base 8)</w:t>
+      </w:r>
+    </w:p>
+    <w:p>
+      <w:pPr>
+        <w:ind w:left="360"/>
+        <w:rPr>
+          <w:sz w:val="32"/>
+          <w:szCs w:val="32"/>
+        </w:rPr>
+      </w:pPr>
+      <w:r>
+        <w:rPr>
+          <w:sz w:val="32"/>
+          <w:szCs w:val="32"/>
+        </w:rPr>
+        <w:t xml:space="preserve">From 0 to </w:t>
+      </w:r>
+      <w:proofErr w:type="gramStart"/>
+      <w:r>
+        <w:rPr>
+          <w:sz w:val="32"/>
+          <w:szCs w:val="32"/>
+        </w:rPr>
+        <w:t>8 .</w:t>
+      </w:r>
+      <w:proofErr w:type="gramEnd"/>
+      <w:r>
+        <w:rPr>
+          <w:sz w:val="32"/>
+          <w:szCs w:val="32"/>
+        </w:rPr>
+        <w:t xml:space="preserve"> </w:t>
+      </w:r>
+    </w:p>
+    <w:p>
+      <w:pPr>
+        <w:ind w:left="360"/>
+        <w:rPr>
+          <w:sz w:val="32"/>
+          <w:szCs w:val="32"/>
+        </w:rPr>
+      </w:pPr>
+      <w:r>
+        <w:rPr>
+          <w:sz w:val="32"/>
+          <w:szCs w:val="32"/>
+        </w:rPr>
+        <w:t>Must be prefixed with 0.</w:t>
+      </w:r>
+    </w:p>
+    <w:p>
+      <w:pPr>
+        <w:ind w:left="360"/>
+        <w:rPr>
+          <w:sz w:val="32"/>
+          <w:szCs w:val="32"/>
+        </w:rPr>
+      </w:pPr>
+      <w:r>
+        <w:rPr>
+          <w:sz w:val="32"/>
+          <w:szCs w:val="32"/>
+        </w:rPr>
+        <w:t>int x = 076;</w:t>
+      </w:r>
+    </w:p>
+    <w:p>
+      <w:pPr>
+        <w:rPr>
+          <w:b/>
+          <w:bCs/>
+          <w:sz w:val="28"/>
+          <w:szCs w:val="28"/>
+        </w:rPr>
+      </w:pPr>
+      <w:r>
+        <w:rPr>
+          <w:b/>
+          <w:bCs/>
+          <w:sz w:val="28"/>
+          <w:szCs w:val="28"/>
+        </w:rPr>
+        <w:t>________________________________________________________________</w:t>
+      </w:r>
+    </w:p>
+    <w:p>
+      <w:pPr>
+        <w:pStyle w:val="ListParagraph"/>
+        <w:numPr>
+          <w:ilvl w:val="0"/>
+          <w:numId w:val="8"/>
+        </w:numPr>
+        <w:rPr>
+          <w:sz w:val="32"/>
+          <w:szCs w:val="32"/>
+        </w:rPr>
+      </w:pPr>
+      <w:r>
+        <w:rPr>
+          <w:sz w:val="32"/>
+          <w:szCs w:val="32"/>
+        </w:rPr>
+        <w:lastRenderedPageBreak/>
+        <w:t xml:space="preserve">Hexa-Decimal </w:t>
+      </w:r>
+      <w:proofErr w:type="gramStart"/>
+      <w:r>
+        <w:rPr>
+          <w:sz w:val="32"/>
+          <w:szCs w:val="32"/>
+        </w:rPr>
+        <w:t>form :</w:t>
+      </w:r>
+      <w:proofErr w:type="gramEnd"/>
+      <w:r>
+        <w:rPr>
+          <w:sz w:val="32"/>
+          <w:szCs w:val="32"/>
+        </w:rPr>
+        <w:t xml:space="preserve"> (Base 16)</w:t>
+      </w:r>
+    </w:p>
+    <w:p>
+      <w:pPr>
+        <w:ind w:left="360"/>
+        <w:rPr>
+          <w:sz w:val="32"/>
+          <w:szCs w:val="32"/>
+        </w:rPr>
+      </w:pPr>
+      <w:r>
+        <w:rPr>
+          <w:sz w:val="32"/>
+          <w:szCs w:val="32"/>
+        </w:rPr>
+        <w:t>From 0 to 9 and a to f including (A to F).</w:t>
+      </w:r>
+    </w:p>
+    <w:p>
+      <w:pPr>
+        <w:ind w:left="360"/>
+        <w:rPr>
+          <w:sz w:val="32"/>
+          <w:szCs w:val="32"/>
+        </w:rPr>
+      </w:pPr>
+      <w:r>
+        <w:rPr>
+          <w:sz w:val="32"/>
+          <w:szCs w:val="32"/>
+        </w:rPr>
+        <w:t>Must be prefixed with 0x or 0X.</w:t>
+      </w:r>
+    </w:p>
+    <w:p>
+      <w:pPr>
+        <w:ind w:left="360"/>
+        <w:rPr>
+          <w:sz w:val="32"/>
+          <w:szCs w:val="32"/>
+        </w:rPr>
+      </w:pPr>
+      <w:r>
+        <w:rPr>
+          <w:sz w:val="32"/>
+          <w:szCs w:val="32"/>
+        </w:rPr>
+        <w:t>int x = 0xbeef;</w:t>
+      </w:r>
+    </w:p>
+    <w:p>
+      <w:pPr>
+        <w:rPr>
+          <w:b/>
+          <w:bCs/>
+          <w:sz w:val="28"/>
+          <w:szCs w:val="28"/>
+        </w:rPr>
+      </w:pPr>
+      <w:r>
+        <w:rPr>
+          <w:b/>
+          <w:bCs/>
+          <w:sz w:val="28"/>
+          <w:szCs w:val="28"/>
+        </w:rPr>
+        <w:t>________________________________________________________________</w:t>
+      </w:r>
+    </w:p>
+    <w:p>
+      <w:pPr>
+        <w:pStyle w:val="ListParagraph"/>
+        <w:numPr>
+          <w:ilvl w:val="0"/>
+          <w:numId w:val="8"/>
+        </w:numPr>
+        <w:rPr>
+          <w:sz w:val="32"/>
+          <w:szCs w:val="32"/>
+        </w:rPr>
+      </w:pPr>
+      <w:r>
+        <w:rPr>
+          <w:sz w:val="32"/>
+          <w:szCs w:val="32"/>
+        </w:rPr>
+        <w:t xml:space="preserve">Binary </w:t>
+      </w:r>
+      <w:proofErr w:type="gramStart"/>
+      <w:r>
+        <w:rPr>
+          <w:sz w:val="32"/>
+          <w:szCs w:val="32"/>
+        </w:rPr>
+        <w:t>from :</w:t>
+      </w:r>
+      <w:proofErr w:type="gramEnd"/>
+      <w:r>
+        <w:rPr>
+          <w:sz w:val="32"/>
+          <w:szCs w:val="32"/>
+        </w:rPr>
+        <w:t xml:space="preserve"> (Base 2)</w:t>
+      </w:r>
+    </w:p>
+    <w:p>
+      <w:pPr>
+        <w:pStyle w:val="ListParagraph"/>
+        <w:numPr>
+          <w:ilvl w:val="0"/>
+          <w:numId w:val="10"/>
+        </w:numPr>
+        <w:rPr>
+          <w:sz w:val="32"/>
+          <w:szCs w:val="32"/>
+        </w:rPr>
+      </w:pPr>
+      <w:r>
+        <w:rPr>
+          <w:sz w:val="32"/>
+          <w:szCs w:val="32"/>
+        </w:rPr>
+        <w:t>Was introduced in 1.7 V.</w:t>
+      </w:r>
+    </w:p>
+    <w:p>
+      <w:pPr>
+        <w:ind w:left="360"/>
+        <w:rPr>
+          <w:sz w:val="32"/>
+          <w:szCs w:val="32"/>
+        </w:rPr>
+      </w:pPr>
+      <w:r>
+        <w:rPr>
+          <w:sz w:val="32"/>
+          <w:szCs w:val="32"/>
+        </w:rPr>
+        <w:t>0 or 1.</w:t>
+      </w:r>
+    </w:p>
+    <w:p>
+      <w:pPr>
+        <w:ind w:left="360"/>
+        <w:rPr>
+          <w:sz w:val="32"/>
+          <w:szCs w:val="32"/>
+        </w:rPr>
+      </w:pPr>
+      <w:r>
+        <w:rPr>
+          <w:sz w:val="32"/>
+          <w:szCs w:val="32"/>
+        </w:rPr>
+        <w:t>Must be prefixed with 0b or 0B.</w:t>
+      </w:r>
+    </w:p>
+    <w:p>
+      <w:pPr>
+        <w:ind w:left="360"/>
+        <w:rPr>
+          <w:sz w:val="32"/>
+          <w:szCs w:val="32"/>
+        </w:rPr>
+      </w:pPr>
+      <w:r>
+        <w:rPr>
+          <w:sz w:val="32"/>
+          <w:szCs w:val="32"/>
+        </w:rPr>
+        <w:t>int x = 0b111;</w:t>
+      </w:r>
+    </w:p>
+    <w:p>
+      <w:pPr>
+        <w:rPr>
+          <w:b/>
+          <w:bCs/>
+          <w:sz w:val="28"/>
+          <w:szCs w:val="28"/>
+        </w:rPr>
+      </w:pPr>
+      <w:r>
+        <w:rPr>
+          <w:b/>
+          <w:bCs/>
+          <w:sz w:val="28"/>
+          <w:szCs w:val="28"/>
+        </w:rPr>
+        <w:t>________________________________________________________________</w:t>
+      </w:r>
+    </w:p>
+    <w:p>
+      <w:pPr>
+        <w:ind w:left="360"/>
+        <w:rPr>
+          <w:b/>
+          <w:bCs/>
+          <w:sz w:val="32"/>
+          <w:szCs w:val="32"/>
+        </w:rPr>
+      </w:pPr>
+      <w:r>
+        <w:rPr>
+          <w:b/>
+          <w:bCs/>
+          <w:sz w:val="32"/>
+          <w:szCs w:val="32"/>
+        </w:rPr>
+        <w:t xml:space="preserve">Q. Which of the following are valid </w:t>
+      </w:r>
+      <w:proofErr w:type="gramStart"/>
+      <w:r>
+        <w:rPr>
+          <w:b/>
+          <w:bCs/>
+          <w:sz w:val="32"/>
+          <w:szCs w:val="32"/>
+        </w:rPr>
+        <w:t>declarations :</w:t>
+      </w:r>
+      <w:proofErr w:type="gramEnd"/>
+      <w:r>
+        <w:rPr>
+          <w:b/>
+          <w:bCs/>
+          <w:sz w:val="32"/>
+          <w:szCs w:val="32"/>
+        </w:rPr>
+        <w:t xml:space="preserve"> </w:t>
+      </w:r>
+    </w:p>
+    <w:p>
+      <w:pPr>
+        <w:ind w:left="360"/>
+        <w:rPr>
+          <w:b/>
+          <w:bCs/>
+          <w:sz w:val="32"/>
+          <w:szCs w:val="32"/>
+        </w:rPr>
+      </w:pPr>
+      <w:r>
+        <w:rPr>
+          <w:b/>
+          <w:bCs/>
+          <w:sz w:val="32"/>
+          <w:szCs w:val="32"/>
+        </w:rPr>
+        <w:t>A. int x = 0777;</w:t>
+      </w:r>
+      <w:r>
+        <w:rPr>
+          <w:b/>
+          <w:bCs/>
+          <w:sz w:val="32"/>
+          <w:szCs w:val="32"/>
+        </w:rPr>
+        <w:tab/>
+      </w:r>
+      <w:r>
+        <w:rPr>
+          <w:b/>
+          <w:bCs/>
+          <w:sz w:val="32"/>
+          <w:szCs w:val="32"/>
+        </w:rPr>
+        <w:tab/>
+        <w:t>----&gt; Valid.</w:t>
+      </w:r>
+    </w:p>
+    <w:p>
+      <w:pPr>
+        <w:ind w:left="360"/>
+        <w:rPr>
+          <w:b/>
+          <w:bCs/>
+          <w:sz w:val="32"/>
+          <w:szCs w:val="32"/>
+        </w:rPr>
+      </w:pPr>
+      <w:r>
+        <w:rPr>
+          <w:b/>
+          <w:bCs/>
+          <w:sz w:val="32"/>
+          <w:szCs w:val="32"/>
+        </w:rPr>
+        <w:t>B. int x = 0786;</w:t>
+      </w:r>
+      <w:r>
+        <w:rPr>
+          <w:b/>
+          <w:bCs/>
+          <w:sz w:val="32"/>
+          <w:szCs w:val="32"/>
+        </w:rPr>
+        <w:tab/>
+      </w:r>
+      <w:r>
+        <w:rPr>
+          <w:b/>
+          <w:bCs/>
+          <w:sz w:val="32"/>
+          <w:szCs w:val="32"/>
+        </w:rPr>
+        <w:tab/>
+        <w:t>----&gt; Invalid.</w:t>
+      </w:r>
+    </w:p>
+    <w:p>
+      <w:pPr>
+        <w:ind w:left="360"/>
+        <w:rPr>
+          <w:b/>
+          <w:bCs/>
+          <w:sz w:val="32"/>
+          <w:szCs w:val="32"/>
+        </w:rPr>
+      </w:pPr>
+      <w:r>
+        <w:rPr>
+          <w:b/>
+          <w:bCs/>
+          <w:sz w:val="32"/>
+          <w:szCs w:val="32"/>
+        </w:rPr>
+        <w:t>C. int x = 0XFace;</w:t>
+      </w:r>
+      <w:r>
+        <w:rPr>
+          <w:b/>
+          <w:bCs/>
+          <w:sz w:val="32"/>
+          <w:szCs w:val="32"/>
+        </w:rPr>
+        <w:tab/>
+      </w:r>
+      <w:r>
+        <w:rPr>
+          <w:b/>
+          <w:bCs/>
+          <w:sz w:val="32"/>
+          <w:szCs w:val="32"/>
+        </w:rPr>
+        <w:tab/>
+        <w:t>----&gt; Valid.</w:t>
+      </w:r>
+    </w:p>
+    <w:p>
+      <w:pPr>
+        <w:ind w:left="360"/>
+        <w:rPr>
+          <w:b/>
+          <w:bCs/>
+          <w:sz w:val="32"/>
+          <w:szCs w:val="32"/>
+        </w:rPr>
+      </w:pPr>
+      <w:r>
+        <w:rPr>
+          <w:b/>
+          <w:bCs/>
+          <w:sz w:val="32"/>
+          <w:szCs w:val="32"/>
+        </w:rPr>
+        <w:t>D. int x = 0xBeef;</w:t>
+      </w:r>
+      <w:r>
+        <w:rPr>
+          <w:b/>
+          <w:bCs/>
+          <w:sz w:val="32"/>
+          <w:szCs w:val="32"/>
+        </w:rPr>
+        <w:tab/>
+      </w:r>
+      <w:r>
+        <w:rPr>
+          <w:b/>
+          <w:bCs/>
+          <w:sz w:val="32"/>
+          <w:szCs w:val="32"/>
+        </w:rPr>
+        <w:tab/>
+        <w:t>----&gt; Valid.</w:t>
+      </w:r>
+    </w:p>
+    <w:p>
+      <w:pPr>
+        <w:ind w:left="360"/>
+        <w:rPr>
+          <w:b/>
+          <w:bCs/>
+          <w:sz w:val="32"/>
+          <w:szCs w:val="32"/>
+        </w:rPr>
+      </w:pPr>
+      <w:r>
+        <w:rPr>
+          <w:b/>
+          <w:bCs/>
+          <w:sz w:val="32"/>
+          <w:szCs w:val="32"/>
+        </w:rPr>
+        <w:t>E. int x = 0xBeer;</w:t>
+      </w:r>
+      <w:r>
+        <w:rPr>
+          <w:b/>
+          <w:bCs/>
+          <w:sz w:val="32"/>
+          <w:szCs w:val="32"/>
+        </w:rPr>
+        <w:tab/>
+      </w:r>
+      <w:r>
+        <w:rPr>
+          <w:b/>
+          <w:bCs/>
+          <w:sz w:val="32"/>
+          <w:szCs w:val="32"/>
+        </w:rPr>
+        <w:tab/>
+        <w:t>----&gt; Invalid.</w:t>
+      </w:r>
+    </w:p>
+    <w:p>
+      <w:pPr>
+        <w:ind w:left="360"/>
+        <w:rPr>
+          <w:b/>
+          <w:bCs/>
+          <w:sz w:val="32"/>
+          <w:szCs w:val="32"/>
+        </w:rPr>
+      </w:pPr>
+      <w:r>
+        <w:rPr>
+          <w:b/>
+          <w:bCs/>
+          <w:sz w:val="32"/>
+          <w:szCs w:val="32"/>
+        </w:rPr>
+        <w:t>F. int x = 0xadda</w:t>
+      </w:r>
+      <w:r>
+        <w:rPr>
+          <w:b/>
+          <w:bCs/>
+          <w:sz w:val="32"/>
+          <w:szCs w:val="32"/>
+        </w:rPr>
+        <w:tab/>
+      </w:r>
+      <w:r>
+        <w:rPr>
+          <w:b/>
+          <w:bCs/>
+          <w:sz w:val="32"/>
+          <w:szCs w:val="32"/>
+        </w:rPr>
+        <w:tab/>
+        <w:t>----&gt; Valid.</w:t>
+      </w:r>
+    </w:p>
+    <w:p>
+      <w:pPr>
+        <w:ind w:left="360"/>
+        <w:rPr>
+          <w:b/>
+          <w:bCs/>
+          <w:sz w:val="32"/>
+          <w:szCs w:val="32"/>
+        </w:rPr>
+      </w:pPr>
+      <w:r>
+        <w:rPr>
+          <w:b/>
+          <w:bCs/>
+          <w:sz w:val="32"/>
+          <w:szCs w:val="32"/>
+        </w:rPr>
+        <w:t xml:space="preserve">G. int x = 0B1010; </w:t>
+      </w:r>
+      <w:r>
+        <w:rPr>
+          <w:b/>
+          <w:bCs/>
+          <w:sz w:val="32"/>
+          <w:szCs w:val="32"/>
+        </w:rPr>
+        <w:tab/>
+      </w:r>
+      <w:r>
+        <w:rPr>
+          <w:b/>
+          <w:bCs/>
+          <w:sz w:val="32"/>
+          <w:szCs w:val="32"/>
+        </w:rPr>
+        <w:tab/>
+        <w:t>----&gt; Valid.</w:t>
+      </w:r>
+    </w:p>
+    <w:p>
+      <w:pPr>
+        <w:rPr>
+          <w:b/>
+          <w:bCs/>
+          <w:sz w:val="28"/>
+          <w:szCs w:val="28"/>
+        </w:rPr>
+      </w:pPr>
+      <w:r>
+        <w:rPr>
+          <w:b/>
+          <w:bCs/>
+          <w:sz w:val="28"/>
+          <w:szCs w:val="28"/>
+        </w:rPr>
+        <w:t>________________________________________________________________</w:t>
+      </w:r>
+    </w:p>
+    <w:p>
+      <w:pPr>
+        <w:rPr>
+          <w:sz w:val="32"/>
+          <w:szCs w:val="32"/>
+        </w:rPr>
+      </w:pPr>
+      <w:proofErr w:type="gramStart"/>
+      <w:r>
+        <w:rPr>
+          <w:sz w:val="32"/>
+          <w:szCs w:val="32"/>
+        </w:rPr>
+        <w:t>Note :</w:t>
+      </w:r>
+      <w:proofErr w:type="gramEnd"/>
+      <w:r>
+        <w:rPr>
+          <w:sz w:val="32"/>
+          <w:szCs w:val="32"/>
+        </w:rPr>
+        <w:t xml:space="preserve"> You can take all these four ways to declare integral literals and use them in the code , but when you try to print it. JVM will always print it in the decimal format. </w:t>
+      </w:r>
+    </w:p>
+    <w:p>
+      <w:pPr>
+        <w:rPr>
+          <w:b/>
+          <w:bCs/>
+          <w:sz w:val="32"/>
+          <w:szCs w:val="32"/>
+        </w:rPr>
+      </w:pPr>
+    </w:p>
+    <w:p>
+      <w:pPr>
+        <w:rPr>
+          <w:b/>
+          <w:bCs/>
+          <w:sz w:val="32"/>
+          <w:szCs w:val="32"/>
+        </w:rPr>
+      </w:pPr>
+    </w:p>
+    <w:p>
+      <w:pPr>
+        <w:rPr>
+          <w:b/>
+          <w:bCs/>
+          <w:sz w:val="32"/>
+          <w:szCs w:val="32"/>
+        </w:rPr>
+      </w:pPr>
+      <w:r>
+        <w:rPr>
+          <w:b/>
+          <w:bCs/>
+          <w:sz w:val="32"/>
+          <w:szCs w:val="32"/>
+        </w:rPr>
+        <w:lastRenderedPageBreak/>
+        <w:t xml:space="preserve">By default Integral </w:t>
+      </w:r>
+      <w:proofErr w:type="gramStart"/>
+      <w:r>
+        <w:rPr>
+          <w:b/>
+          <w:bCs/>
+          <w:sz w:val="32"/>
+          <w:szCs w:val="32"/>
+        </w:rPr>
+        <w:t>type :</w:t>
+      </w:r>
+      <w:proofErr w:type="gramEnd"/>
+      <w:r>
+        <w:rPr>
+          <w:b/>
+          <w:bCs/>
+          <w:sz w:val="32"/>
+          <w:szCs w:val="32"/>
+        </w:rPr>
+        <w:t xml:space="preserve"> </w:t>
+      </w:r>
+    </w:p>
+    <w:p>
+      <w:pPr>
+        <w:rPr>
+          <w:b/>
+          <w:bCs/>
+          <w:sz w:val="28"/>
+          <w:szCs w:val="28"/>
+        </w:rPr>
+      </w:pPr>
+      <w:r>
+        <w:rPr>
+          <w:b/>
+          <w:bCs/>
+          <w:sz w:val="28"/>
+          <w:szCs w:val="28"/>
+        </w:rPr>
+        <w:t>________________________________________________________________</w:t>
+      </w:r>
+    </w:p>
+    <w:p>
+      <w:pPr>
+        <w:rPr>
+          <w:sz w:val="32"/>
+          <w:szCs w:val="32"/>
+        </w:rPr>
+      </w:pPr>
+      <w:r>
+        <w:rPr>
+          <w:sz w:val="32"/>
+          <w:szCs w:val="32"/>
+        </w:rPr>
+        <w:t xml:space="preserve">By </w:t>
+      </w:r>
+      <w:proofErr w:type="gramStart"/>
+      <w:r>
+        <w:rPr>
+          <w:sz w:val="32"/>
+          <w:szCs w:val="32"/>
+        </w:rPr>
+        <w:t>default</w:t>
+      </w:r>
+      <w:proofErr w:type="gramEnd"/>
+      <w:r>
+        <w:rPr>
+          <w:sz w:val="32"/>
+          <w:szCs w:val="32"/>
+        </w:rPr>
+        <w:t xml:space="preserve"> every integral literal is of int type. If we suffixed it with l or L then it is treated as long type.</w:t>
+      </w:r>
+    </w:p>
+    <w:p>
+      <w:pPr>
+        <w:rPr>
+          <w:sz w:val="32"/>
+          <w:szCs w:val="32"/>
+        </w:rPr>
+      </w:pPr>
+      <w:r>
+        <w:rPr>
+          <w:sz w:val="32"/>
+          <w:szCs w:val="32"/>
+        </w:rPr>
+        <w:t>If we are assigning integral literal to byte variable and the value is in the range of byte type (-128 to 127</w:t>
+      </w:r>
+      <w:proofErr w:type="gramStart"/>
+      <w:r>
+        <w:rPr>
+          <w:sz w:val="32"/>
+          <w:szCs w:val="32"/>
+        </w:rPr>
+        <w:t>) ,</w:t>
+      </w:r>
+      <w:proofErr w:type="gramEnd"/>
+      <w:r>
+        <w:rPr>
+          <w:sz w:val="32"/>
+          <w:szCs w:val="32"/>
+        </w:rPr>
+        <w:t xml:space="preserve"> then it is automatically considered as byte type.</w:t>
+      </w:r>
+    </w:p>
+    <w:p>
+      <w:pPr>
+        <w:rPr>
+          <w:sz w:val="32"/>
+          <w:szCs w:val="32"/>
+        </w:rPr>
+      </w:pPr>
+      <w:r>
+        <w:rPr>
+          <w:sz w:val="32"/>
+          <w:szCs w:val="32"/>
+        </w:rPr>
+        <w:t>Byte b = 127;</w:t>
+      </w:r>
+      <w:r>
+        <w:rPr>
+          <w:sz w:val="32"/>
+          <w:szCs w:val="32"/>
+        </w:rPr>
+        <w:tab/>
+      </w:r>
+      <w:r>
+        <w:rPr>
+          <w:sz w:val="32"/>
+          <w:szCs w:val="32"/>
+        </w:rPr>
+        <w:tab/>
+      </w:r>
+      <w:r>
+        <w:rPr>
+          <w:sz w:val="32"/>
+          <w:szCs w:val="32"/>
+        </w:rPr>
+        <w:sym w:font="Wingdings" w:char="F0E0"/>
+      </w:r>
+      <w:r>
+        <w:rPr>
+          <w:sz w:val="32"/>
+          <w:szCs w:val="32"/>
+        </w:rPr>
+        <w:t xml:space="preserve"> Valid.</w:t>
+      </w:r>
+    </w:p>
+    <w:p>
+      <w:pPr>
+        <w:rPr>
+          <w:sz w:val="32"/>
+          <w:szCs w:val="32"/>
+        </w:rPr>
+      </w:pPr>
+      <w:r>
+        <w:rPr>
+          <w:sz w:val="32"/>
+          <w:szCs w:val="32"/>
+        </w:rPr>
+        <w:t xml:space="preserve">Byte b = 128; </w:t>
+      </w:r>
+      <w:r>
+        <w:rPr>
+          <w:sz w:val="32"/>
+          <w:szCs w:val="32"/>
+        </w:rPr>
+        <w:tab/>
+      </w:r>
+      <w:r>
+        <w:rPr>
+          <w:sz w:val="32"/>
+          <w:szCs w:val="32"/>
+        </w:rPr>
+        <w:tab/>
+      </w:r>
+      <w:r>
+        <w:rPr>
+          <w:sz w:val="32"/>
+          <w:szCs w:val="32"/>
+        </w:rPr>
+        <w:sym w:font="Wingdings" w:char="F0E0"/>
+      </w:r>
+      <w:r>
+        <w:rPr>
+          <w:sz w:val="32"/>
+          <w:szCs w:val="32"/>
+        </w:rPr>
+        <w:t xml:space="preserve"> Invalid.</w:t>
+      </w:r>
+    </w:p>
+    <w:p>
+      <w:pPr>
+        <w:rPr>
+          <w:sz w:val="32"/>
+          <w:szCs w:val="32"/>
+        </w:rPr>
+      </w:pPr>
+      <w:r>
+        <w:rPr>
+          <w:sz w:val="32"/>
+          <w:szCs w:val="32"/>
+        </w:rPr>
+        <w:t>And same goes for short.</w:t>
+      </w:r>
+    </w:p>
+    <w:p>
+      <w:pPr>
+        <w:rPr>
+          <w:sz w:val="32"/>
+          <w:szCs w:val="32"/>
+        </w:rPr>
+      </w:pPr>
+      <w:r>
+        <w:rPr>
+          <w:sz w:val="32"/>
+          <w:szCs w:val="32"/>
+        </w:rPr>
+        <w:t>Short s = 32767;</w:t>
+      </w:r>
+      <w:r>
+        <w:rPr>
+          <w:sz w:val="32"/>
+          <w:szCs w:val="32"/>
+        </w:rPr>
+        <w:tab/>
+      </w:r>
+      <w:r>
+        <w:rPr>
+          <w:sz w:val="32"/>
+          <w:szCs w:val="32"/>
+        </w:rPr>
+        <w:tab/>
+      </w:r>
+      <w:r>
+        <w:rPr>
+          <w:sz w:val="32"/>
+          <w:szCs w:val="32"/>
+        </w:rPr>
+        <w:sym w:font="Wingdings" w:char="F0E0"/>
+      </w:r>
+      <w:r>
+        <w:rPr>
+          <w:sz w:val="32"/>
+          <w:szCs w:val="32"/>
+        </w:rPr>
+        <w:t xml:space="preserve"> Valid.</w:t>
+      </w:r>
+    </w:p>
+    <w:p>
+      <w:pPr>
+        <w:rPr>
+          <w:sz w:val="32"/>
+          <w:szCs w:val="32"/>
+        </w:rPr>
+      </w:pPr>
+      <w:r>
+        <w:rPr>
+          <w:sz w:val="32"/>
+          <w:szCs w:val="32"/>
+        </w:rPr>
+        <w:t>Short s = 32768;</w:t>
+      </w:r>
+      <w:r>
+        <w:rPr>
+          <w:sz w:val="32"/>
+          <w:szCs w:val="32"/>
+        </w:rPr>
+        <w:tab/>
+      </w:r>
+      <w:r>
+        <w:rPr>
+          <w:sz w:val="32"/>
+          <w:szCs w:val="32"/>
+        </w:rPr>
+        <w:tab/>
+      </w:r>
+      <w:r>
+        <w:rPr>
+          <w:sz w:val="32"/>
+          <w:szCs w:val="32"/>
+        </w:rPr>
+        <w:sym w:font="Wingdings" w:char="F0E0"/>
+      </w:r>
+      <w:r>
+        <w:rPr>
+          <w:sz w:val="32"/>
+          <w:szCs w:val="32"/>
+        </w:rPr>
+        <w:t xml:space="preserve"> Invalid.</w:t>
+      </w:r>
+    </w:p>
+    <w:p>
+      <w:pPr>
+        <w:rPr>
+          <w:b/>
+          <w:bCs/>
+          <w:sz w:val="28"/>
+          <w:szCs w:val="28"/>
+        </w:rPr>
+      </w:pPr>
+      <w:r>
+        <w:rPr>
+          <w:b/>
+          <w:bCs/>
+          <w:sz w:val="28"/>
+          <w:szCs w:val="28"/>
+        </w:rPr>
+        <w:t>________________________________________________________________</w:t>
+      </w:r>
+    </w:p>
+    <w:p>
+      <w:pPr>
+        <w:rPr>
+          <w:b/>
+          <w:bCs/>
+          <w:sz w:val="32"/>
+          <w:szCs w:val="32"/>
+        </w:rPr>
+      </w:pPr>
+    </w:p>
+    <w:p>
+      <w:pPr>
+        <w:rPr>
+          <w:b/>
+          <w:bCs/>
+          <w:sz w:val="32"/>
+          <w:szCs w:val="32"/>
+        </w:rPr>
+      </w:pPr>
+    </w:p>
+    <w:p>
+      <w:pPr>
+        <w:rPr>
+          <w:b/>
+          <w:bCs/>
+          <w:sz w:val="32"/>
+          <w:szCs w:val="32"/>
+        </w:rPr>
+      </w:pPr>
+    </w:p>
+    <w:p>
+      <w:pPr>
+        <w:rPr>
+          <w:b/>
+          <w:bCs/>
+          <w:sz w:val="32"/>
+          <w:szCs w:val="32"/>
+        </w:rPr>
+      </w:pPr>
+    </w:p>
+    <w:p>
+      <w:pPr>
+        <w:rPr>
+          <w:b/>
+          <w:bCs/>
+          <w:sz w:val="32"/>
+          <w:szCs w:val="32"/>
+        </w:rPr>
+      </w:pPr>
+    </w:p>
+    <w:p>
+      <w:pPr>
+        <w:rPr>
+          <w:b/>
+          <w:bCs/>
+          <w:sz w:val="32"/>
+          <w:szCs w:val="32"/>
+        </w:rPr>
+      </w:pPr>
+    </w:p>
+    <w:p>
+      <w:pPr>
+        <w:rPr>
+          <w:sz w:val="40"/>
+          <w:szCs w:val="40"/>
         </w:rPr>
       </w:pPr>
     </w:p>
@@ -4541,6 +8444,119 @@
 <file path=word/numbering.xml><?xml version="1.0" encoding="utf-8"?>
 <w:numbering xmlns:wpc="http://schemas.microsoft.com/office/word/2010/wordprocessingCanvas" xmlns:cx="http://schemas.microsoft.com/office/drawing/2014/chartex" xmlns:cx1="http://schemas.microsoft.com/office/drawing/2015/9/8/chartex" xmlns:cx2="http://schemas.microsoft.com/office/drawing/2015/10/21/chartex" xmlns:cx3="http://schemas.microsoft.com/office/drawing/2016/5/9/chartex" xmlns:cx4="http://schemas.microsoft.com/office/drawing/2016/5/10/chartex" xmlns:cx5="http://schemas.microsoft.com/office/drawing/2016/5/11/chartex" xmlns:cx6="http://schemas.microsoft.com/office/drawing/2016/5/12/chartex" xmlns:cx7="http://schemas.microsoft.com/office/drawing/2016/5/13/chartex" xmlns:cx8="http://schemas.microsoft.com/office/drawing/2016/5/14/chartex" xmlns:mc="http://schemas.openxmlformats.org/markup-compatibility/2006" xmlns:aink="http://schemas.microsoft.com/office/drawing/2016/ink" xmlns:am3d="http://schemas.microsoft.com/office/drawing/2017/model3d" xmlns:o="urn:schemas-microsoft-com:office:office" xmlns:r="http://schemas.openxmlformats.org/officeDocument/2006/relationships" xmlns:m="http://schemas.openxmlformats.org/officeDocument/2006/math" xmlns:v="urn:schemas-microsoft-com:vml" xmlns:wp14="http://schemas.microsoft.com/office/word/2010/wordprocessingDrawing" xmlns:wp="http://schemas.openxmlformats.org/drawingml/2006/wordprocessingDrawing" xmlns:w10="urn:schemas-microsoft-com:office:word" xmlns:w="http://schemas.openxmlformats.org/wordprocessingml/2006/main" xmlns:w14="http://schemas.microsoft.com/office/word/2010/wordml" xmlns:w15="http://schemas.microsoft.com/office/word/2012/wordml" xmlns:w16cex="http://schemas.microsoft.com/office/word/2018/wordml/cex" xmlns:w16cid="http://schemas.microsoft.com/office/word/2016/wordml/cid" xmlns:w16="http://schemas.microsoft.com/office/word/2018/wordml" xmlns:w16se="http://schemas.microsoft.com/office/word/2015/wordml/symex" xmlns:wpg="http://schemas.microsoft.com/office/word/2010/wordprocessingGroup" xmlns:wpi="http://schemas.microsoft.com/office/word/2010/wordprocessingInk" xmlns:wne="http://schemas.microsoft.com/office/word/2006/wordml" xmlns:wps="http://schemas.microsoft.com/office/word/2010/wordprocessingShape" mc:Ignorable="w14 w15 w16se w16cid w16 w16cex wp14">
   <w:abstractNum w:abstractNumId="0" w15:restartNumberingAfterBreak="0">
+    <w:nsid w:val="02911922"/>
+    <w:multiLevelType w:val="hybridMultilevel"/>
+    <w:tmpl w:val="3B9402F8"/>
+    <w:lvl w:ilvl="0" w:tplc="AB7AEAF4">
+      <w:start w:val="2"/>
+      <w:numFmt w:val="bullet"/>
+      <w:lvlText w:val=""/>
+      <w:lvlJc w:val="left"/>
+      <w:pPr>
+        <w:ind w:left="1080" w:hanging="360"/>
+      </w:pPr>
+      <w:rPr>
+        <w:rFonts w:ascii="Wingdings" w:eastAsiaTheme="minorHAnsi" w:hAnsi="Wingdings" w:cstheme="minorBidi" w:hint="default"/>
+      </w:rPr>
+    </w:lvl>
+    <w:lvl w:ilvl="1" w:tplc="40090003" w:tentative="1">
+      <w:start w:val="1"/>
+      <w:numFmt w:val="bullet"/>
+      <w:lvlText w:val="o"/>
+      <w:lvlJc w:val="left"/>
+      <w:pPr>
+        <w:ind w:left="1800" w:hanging="360"/>
+      </w:pPr>
+      <w:rPr>
+        <w:rFonts w:ascii="Courier New" w:hAnsi="Courier New" w:cs="Courier New" w:hint="default"/>
+      </w:rPr>
+    </w:lvl>
+    <w:lvl w:ilvl="2" w:tplc="40090005" w:tentative="1">
+      <w:start w:val="1"/>
+      <w:numFmt w:val="bullet"/>
+      <w:lvlText w:val=""/>
+      <w:lvlJc w:val="left"/>
+      <w:pPr>
+        <w:ind w:left="2520" w:hanging="360"/>
+      </w:pPr>
+      <w:rPr>
+        <w:rFonts w:ascii="Wingdings" w:hAnsi="Wingdings" w:hint="default"/>
+      </w:rPr>
+    </w:lvl>
+    <w:lvl w:ilvl="3" w:tplc="40090001" w:tentative="1">
+      <w:start w:val="1"/>
+      <w:numFmt w:val="bullet"/>
+      <w:lvlText w:val=""/>
+      <w:lvlJc w:val="left"/>
+      <w:pPr>
+        <w:ind w:left="3240" w:hanging="360"/>
+      </w:pPr>
+      <w:rPr>
+        <w:rFonts w:ascii="Symbol" w:hAnsi="Symbol" w:hint="default"/>
+      </w:rPr>
+    </w:lvl>
+    <w:lvl w:ilvl="4" w:tplc="40090003" w:tentative="1">
+      <w:start w:val="1"/>
+      <w:numFmt w:val="bullet"/>
+      <w:lvlText w:val="o"/>
+      <w:lvlJc w:val="left"/>
+      <w:pPr>
+        <w:ind w:left="3960" w:hanging="360"/>
+      </w:pPr>
+      <w:rPr>
+        <w:rFonts w:ascii="Courier New" w:hAnsi="Courier New" w:cs="Courier New" w:hint="default"/>
+      </w:rPr>
+    </w:lvl>
+    <w:lvl w:ilvl="5" w:tplc="40090005" w:tentative="1">
+      <w:start w:val="1"/>
+      <w:numFmt w:val="bullet"/>
+      <w:lvlText w:val=""/>
+      <w:lvlJc w:val="left"/>
+      <w:pPr>
+        <w:ind w:left="4680" w:hanging="360"/>
+      </w:pPr>
+      <w:rPr>
+        <w:rFonts w:ascii="Wingdings" w:hAnsi="Wingdings" w:hint="default"/>
+      </w:rPr>
+    </w:lvl>
+    <w:lvl w:ilvl="6" w:tplc="40090001" w:tentative="1">
+      <w:start w:val="1"/>
+      <w:numFmt w:val="bullet"/>
+      <w:lvlText w:val=""/>
+      <w:lvlJc w:val="left"/>
+      <w:pPr>
+        <w:ind w:left="5400" w:hanging="360"/>
+      </w:pPr>
+      <w:rPr>
+        <w:rFonts w:ascii="Symbol" w:hAnsi="Symbol" w:hint="default"/>
+      </w:rPr>
+    </w:lvl>
+    <w:lvl w:ilvl="7" w:tplc="40090003" w:tentative="1">
+      <w:start w:val="1"/>
+      <w:numFmt w:val="bullet"/>
+      <w:lvlText w:val="o"/>
+      <w:lvlJc w:val="left"/>
+      <w:pPr>
+        <w:ind w:left="6120" w:hanging="360"/>
+      </w:pPr>
+      <w:rPr>
+        <w:rFonts w:ascii="Courier New" w:hAnsi="Courier New" w:cs="Courier New" w:hint="default"/>
+      </w:rPr>
+    </w:lvl>
+    <w:lvl w:ilvl="8" w:tplc="40090005" w:tentative="1">
+      <w:start w:val="1"/>
+      <w:numFmt w:val="bullet"/>
+      <w:lvlText w:val=""/>
+      <w:lvlJc w:val="left"/>
+      <w:pPr>
+        <w:ind w:left="6840" w:hanging="360"/>
+      </w:pPr>
+      <w:rPr>
+        <w:rFonts w:ascii="Wingdings" w:hAnsi="Wingdings" w:hint="default"/>
+      </w:rPr>
+    </w:lvl>
+  </w:abstractNum>
+  <w:abstractNum w:abstractNumId="1" w15:restartNumberingAfterBreak="0">
     <w:nsid w:val="1A387B2A"/>
     <w:multiLevelType w:val="hybridMultilevel"/>
     <w:tmpl w:val="48F4093E"/>
@@ -4629,7 +8645,7 @@
       </w:pPr>
     </w:lvl>
   </w:abstractNum>
-  <w:abstractNum w:abstractNumId="1" w15:restartNumberingAfterBreak="0">
+  <w:abstractNum w:abstractNumId="2" w15:restartNumberingAfterBreak="0">
     <w:nsid w:val="252E136A"/>
     <w:multiLevelType w:val="hybridMultilevel"/>
     <w:tmpl w:val="04AE00E4"/>
@@ -4718,10 +8734,10 @@
       </w:pPr>
     </w:lvl>
   </w:abstractNum>
-  <w:abstractNum w:abstractNumId="2" w15:restartNumberingAfterBreak="0">
-    <w:nsid w:val="3E545F38"/>
+  <w:abstractNum w:abstractNumId="3" w15:restartNumberingAfterBreak="0">
+    <w:nsid w:val="33C82A67"/>
     <w:multiLevelType w:val="hybridMultilevel"/>
-    <w:tmpl w:val="BA3E4EDC"/>
+    <w:tmpl w:val="20E43B3C"/>
     <w:lvl w:ilvl="0" w:tplc="4009000F">
       <w:start w:val="1"/>
       <w:numFmt w:val="decimal"/>
@@ -4807,96 +8823,10 @@
       </w:pPr>
     </w:lvl>
   </w:abstractNum>
-  <w:abstractNum w:abstractNumId="3" w15:restartNumberingAfterBreak="0">
-    <w:nsid w:val="52136384"/>
+  <w:abstractNum w:abstractNumId="4" w15:restartNumberingAfterBreak="0">
+    <w:nsid w:val="3E545F38"/>
     <w:multiLevelType w:val="hybridMultilevel"/>
-    <w:tmpl w:val="1C16D292"/>
-    <w:lvl w:ilvl="0" w:tplc="4009000F">
-      <w:start w:val="1"/>
-      <w:numFmt w:val="decimal"/>
-      <w:lvlText w:val="%1."/>
-      <w:lvlJc w:val="left"/>
-      <w:pPr>
-        <w:ind w:left="720" w:hanging="360"/>
-      </w:pPr>
-    </w:lvl>
-    <w:lvl w:ilvl="1" w:tplc="40090019" w:tentative="1">
-      <w:start w:val="1"/>
-      <w:numFmt w:val="lowerLetter"/>
-      <w:lvlText w:val="%2."/>
-      <w:lvlJc w:val="left"/>
-      <w:pPr>
-        <w:ind w:left="1440" w:hanging="360"/>
-      </w:pPr>
-    </w:lvl>
-    <w:lvl w:ilvl="2" w:tplc="4009001B" w:tentative="1">
-      <w:start w:val="1"/>
-      <w:numFmt w:val="lowerRoman"/>
-      <w:lvlText w:val="%3."/>
-      <w:lvlJc w:val="right"/>
-      <w:pPr>
-        <w:ind w:left="2160" w:hanging="180"/>
-      </w:pPr>
-    </w:lvl>
-    <w:lvl w:ilvl="3" w:tplc="4009000F" w:tentative="1">
-      <w:start w:val="1"/>
-      <w:numFmt w:val="decimal"/>
-      <w:lvlText w:val="%4."/>
-      <w:lvlJc w:val="left"/>
-      <w:pPr>
-        <w:ind w:left="2880" w:hanging="360"/>
-      </w:pPr>
-    </w:lvl>
-    <w:lvl w:ilvl="4" w:tplc="40090019" w:tentative="1">
-      <w:start w:val="1"/>
-      <w:numFmt w:val="lowerLetter"/>
-      <w:lvlText w:val="%5."/>
-      <w:lvlJc w:val="left"/>
-      <w:pPr>
-        <w:ind w:left="3600" w:hanging="360"/>
-      </w:pPr>
-    </w:lvl>
-    <w:lvl w:ilvl="5" w:tplc="4009001B" w:tentative="1">
-      <w:start w:val="1"/>
-      <w:numFmt w:val="lowerRoman"/>
-      <w:lvlText w:val="%6."/>
-      <w:lvlJc w:val="right"/>
-      <w:pPr>
-        <w:ind w:left="4320" w:hanging="180"/>
-      </w:pPr>
-    </w:lvl>
-    <w:lvl w:ilvl="6" w:tplc="4009000F" w:tentative="1">
-      <w:start w:val="1"/>
-      <w:numFmt w:val="decimal"/>
-      <w:lvlText w:val="%7."/>
-      <w:lvlJc w:val="left"/>
-      <w:pPr>
-        <w:ind w:left="5040" w:hanging="360"/>
-      </w:pPr>
-    </w:lvl>
-    <w:lvl w:ilvl="7" w:tplc="40090019" w:tentative="1">
-      <w:start w:val="1"/>
-      <w:numFmt w:val="lowerLetter"/>
-      <w:lvlText w:val="%8."/>
-      <w:lvlJc w:val="left"/>
-      <w:pPr>
-        <w:ind w:left="5760" w:hanging="360"/>
-      </w:pPr>
-    </w:lvl>
-    <w:lvl w:ilvl="8" w:tplc="4009001B" w:tentative="1">
-      <w:start w:val="1"/>
-      <w:numFmt w:val="lowerRoman"/>
-      <w:lvlText w:val="%9."/>
-      <w:lvlJc w:val="right"/>
-      <w:pPr>
-        <w:ind w:left="6480" w:hanging="180"/>
-      </w:pPr>
-    </w:lvl>
-  </w:abstractNum>
-  <w:abstractNum w:abstractNumId="4" w15:restartNumberingAfterBreak="0">
-    <w:nsid w:val="6BFD10FD"/>
-    <w:multiLevelType w:val="hybridMultilevel"/>
-    <w:tmpl w:val="BCDCD196"/>
+    <w:tmpl w:val="BA3E4EDC"/>
     <w:lvl w:ilvl="0" w:tplc="4009000F">
       <w:start w:val="1"/>
       <w:numFmt w:val="decimal"/>
@@ -4982,20 +8912,525 @@
       </w:pPr>
     </w:lvl>
   </w:abstractNum>
+  <w:abstractNum w:abstractNumId="5" w15:restartNumberingAfterBreak="0">
+    <w:nsid w:val="4A376EDE"/>
+    <w:multiLevelType w:val="hybridMultilevel"/>
+    <w:tmpl w:val="8D043C9E"/>
+    <w:lvl w:ilvl="0" w:tplc="4009000F">
+      <w:start w:val="1"/>
+      <w:numFmt w:val="decimal"/>
+      <w:lvlText w:val="%1."/>
+      <w:lvlJc w:val="left"/>
+      <w:pPr>
+        <w:ind w:left="720" w:hanging="360"/>
+      </w:pPr>
+      <w:rPr>
+        <w:rFonts w:hint="default"/>
+      </w:rPr>
+    </w:lvl>
+    <w:lvl w:ilvl="1" w:tplc="40090019" w:tentative="1">
+      <w:start w:val="1"/>
+      <w:numFmt w:val="lowerLetter"/>
+      <w:lvlText w:val="%2."/>
+      <w:lvlJc w:val="left"/>
+      <w:pPr>
+        <w:ind w:left="1440" w:hanging="360"/>
+      </w:pPr>
+    </w:lvl>
+    <w:lvl w:ilvl="2" w:tplc="4009001B" w:tentative="1">
+      <w:start w:val="1"/>
+      <w:numFmt w:val="lowerRoman"/>
+      <w:lvlText w:val="%3."/>
+      <w:lvlJc w:val="right"/>
+      <w:pPr>
+        <w:ind w:left="2160" w:hanging="180"/>
+      </w:pPr>
+    </w:lvl>
+    <w:lvl w:ilvl="3" w:tplc="4009000F" w:tentative="1">
+      <w:start w:val="1"/>
+      <w:numFmt w:val="decimal"/>
+      <w:lvlText w:val="%4."/>
+      <w:lvlJc w:val="left"/>
+      <w:pPr>
+        <w:ind w:left="2880" w:hanging="360"/>
+      </w:pPr>
+    </w:lvl>
+    <w:lvl w:ilvl="4" w:tplc="40090019" w:tentative="1">
+      <w:start w:val="1"/>
+      <w:numFmt w:val="lowerLetter"/>
+      <w:lvlText w:val="%5."/>
+      <w:lvlJc w:val="left"/>
+      <w:pPr>
+        <w:ind w:left="3600" w:hanging="360"/>
+      </w:pPr>
+    </w:lvl>
+    <w:lvl w:ilvl="5" w:tplc="4009001B" w:tentative="1">
+      <w:start w:val="1"/>
+      <w:numFmt w:val="lowerRoman"/>
+      <w:lvlText w:val="%6."/>
+      <w:lvlJc w:val="right"/>
+      <w:pPr>
+        <w:ind w:left="4320" w:hanging="180"/>
+      </w:pPr>
+    </w:lvl>
+    <w:lvl w:ilvl="6" w:tplc="4009000F" w:tentative="1">
+      <w:start w:val="1"/>
+      <w:numFmt w:val="decimal"/>
+      <w:lvlText w:val="%7."/>
+      <w:lvlJc w:val="left"/>
+      <w:pPr>
+        <w:ind w:left="5040" w:hanging="360"/>
+      </w:pPr>
+    </w:lvl>
+    <w:lvl w:ilvl="7" w:tplc="40090019" w:tentative="1">
+      <w:start w:val="1"/>
+      <w:numFmt w:val="lowerLetter"/>
+      <w:lvlText w:val="%8."/>
+      <w:lvlJc w:val="left"/>
+      <w:pPr>
+        <w:ind w:left="5760" w:hanging="360"/>
+      </w:pPr>
+    </w:lvl>
+    <w:lvl w:ilvl="8" w:tplc="4009001B" w:tentative="1">
+      <w:start w:val="1"/>
+      <w:numFmt w:val="lowerRoman"/>
+      <w:lvlText w:val="%9."/>
+      <w:lvlJc w:val="right"/>
+      <w:pPr>
+        <w:ind w:left="6480" w:hanging="180"/>
+      </w:pPr>
+    </w:lvl>
+  </w:abstractNum>
+  <w:abstractNum w:abstractNumId="6" w15:restartNumberingAfterBreak="0">
+    <w:nsid w:val="4B066E4D"/>
+    <w:multiLevelType w:val="hybridMultilevel"/>
+    <w:tmpl w:val="5600B58C"/>
+    <w:lvl w:ilvl="0" w:tplc="22906132">
+      <w:start w:val="4"/>
+      <w:numFmt w:val="bullet"/>
+      <w:lvlText w:val=""/>
+      <w:lvlJc w:val="left"/>
+      <w:pPr>
+        <w:ind w:left="720" w:hanging="360"/>
+      </w:pPr>
+      <w:rPr>
+        <w:rFonts w:ascii="Symbol" w:eastAsiaTheme="minorHAnsi" w:hAnsi="Symbol" w:cstheme="minorBidi" w:hint="default"/>
+      </w:rPr>
+    </w:lvl>
+    <w:lvl w:ilvl="1" w:tplc="40090003" w:tentative="1">
+      <w:start w:val="1"/>
+      <w:numFmt w:val="bullet"/>
+      <w:lvlText w:val="o"/>
+      <w:lvlJc w:val="left"/>
+      <w:pPr>
+        <w:ind w:left="1440" w:hanging="360"/>
+      </w:pPr>
+      <w:rPr>
+        <w:rFonts w:ascii="Courier New" w:hAnsi="Courier New" w:cs="Courier New" w:hint="default"/>
+      </w:rPr>
+    </w:lvl>
+    <w:lvl w:ilvl="2" w:tplc="40090005" w:tentative="1">
+      <w:start w:val="1"/>
+      <w:numFmt w:val="bullet"/>
+      <w:lvlText w:val=""/>
+      <w:lvlJc w:val="left"/>
+      <w:pPr>
+        <w:ind w:left="2160" w:hanging="360"/>
+      </w:pPr>
+      <w:rPr>
+        <w:rFonts w:ascii="Wingdings" w:hAnsi="Wingdings" w:hint="default"/>
+      </w:rPr>
+    </w:lvl>
+    <w:lvl w:ilvl="3" w:tplc="40090001" w:tentative="1">
+      <w:start w:val="1"/>
+      <w:numFmt w:val="bullet"/>
+      <w:lvlText w:val=""/>
+      <w:lvlJc w:val="left"/>
+      <w:pPr>
+        <w:ind w:left="2880" w:hanging="360"/>
+      </w:pPr>
+      <w:rPr>
+        <w:rFonts w:ascii="Symbol" w:hAnsi="Symbol" w:hint="default"/>
+      </w:rPr>
+    </w:lvl>
+    <w:lvl w:ilvl="4" w:tplc="40090003" w:tentative="1">
+      <w:start w:val="1"/>
+      <w:numFmt w:val="bullet"/>
+      <w:lvlText w:val="o"/>
+      <w:lvlJc w:val="left"/>
+      <w:pPr>
+        <w:ind w:left="3600" w:hanging="360"/>
+      </w:pPr>
+      <w:rPr>
+        <w:rFonts w:ascii="Courier New" w:hAnsi="Courier New" w:cs="Courier New" w:hint="default"/>
+      </w:rPr>
+    </w:lvl>
+    <w:lvl w:ilvl="5" w:tplc="40090005" w:tentative="1">
+      <w:start w:val="1"/>
+      <w:numFmt w:val="bullet"/>
+      <w:lvlText w:val=""/>
+      <w:lvlJc w:val="left"/>
+      <w:pPr>
+        <w:ind w:left="4320" w:hanging="360"/>
+      </w:pPr>
+      <w:rPr>
+        <w:rFonts w:ascii="Wingdings" w:hAnsi="Wingdings" w:hint="default"/>
+      </w:rPr>
+    </w:lvl>
+    <w:lvl w:ilvl="6" w:tplc="40090001" w:tentative="1">
+      <w:start w:val="1"/>
+      <w:numFmt w:val="bullet"/>
+      <w:lvlText w:val=""/>
+      <w:lvlJc w:val="left"/>
+      <w:pPr>
+        <w:ind w:left="5040" w:hanging="360"/>
+      </w:pPr>
+      <w:rPr>
+        <w:rFonts w:ascii="Symbol" w:hAnsi="Symbol" w:hint="default"/>
+      </w:rPr>
+    </w:lvl>
+    <w:lvl w:ilvl="7" w:tplc="40090003" w:tentative="1">
+      <w:start w:val="1"/>
+      <w:numFmt w:val="bullet"/>
+      <w:lvlText w:val="o"/>
+      <w:lvlJc w:val="left"/>
+      <w:pPr>
+        <w:ind w:left="5760" w:hanging="360"/>
+      </w:pPr>
+      <w:rPr>
+        <w:rFonts w:ascii="Courier New" w:hAnsi="Courier New" w:cs="Courier New" w:hint="default"/>
+      </w:rPr>
+    </w:lvl>
+    <w:lvl w:ilvl="8" w:tplc="40090005" w:tentative="1">
+      <w:start w:val="1"/>
+      <w:numFmt w:val="bullet"/>
+      <w:lvlText w:val=""/>
+      <w:lvlJc w:val="left"/>
+      <w:pPr>
+        <w:ind w:left="6480" w:hanging="360"/>
+      </w:pPr>
+      <w:rPr>
+        <w:rFonts w:ascii="Wingdings" w:hAnsi="Wingdings" w:hint="default"/>
+      </w:rPr>
+    </w:lvl>
+  </w:abstractNum>
+  <w:abstractNum w:abstractNumId="7" w15:restartNumberingAfterBreak="0">
+    <w:nsid w:val="52136384"/>
+    <w:multiLevelType w:val="hybridMultilevel"/>
+    <w:tmpl w:val="1C16D292"/>
+    <w:lvl w:ilvl="0" w:tplc="4009000F">
+      <w:start w:val="1"/>
+      <w:numFmt w:val="decimal"/>
+      <w:lvlText w:val="%1."/>
+      <w:lvlJc w:val="left"/>
+      <w:pPr>
+        <w:ind w:left="720" w:hanging="360"/>
+      </w:pPr>
+    </w:lvl>
+    <w:lvl w:ilvl="1" w:tplc="40090019" w:tentative="1">
+      <w:start w:val="1"/>
+      <w:numFmt w:val="lowerLetter"/>
+      <w:lvlText w:val="%2."/>
+      <w:lvlJc w:val="left"/>
+      <w:pPr>
+        <w:ind w:left="1440" w:hanging="360"/>
+      </w:pPr>
+    </w:lvl>
+    <w:lvl w:ilvl="2" w:tplc="4009001B" w:tentative="1">
+      <w:start w:val="1"/>
+      <w:numFmt w:val="lowerRoman"/>
+      <w:lvlText w:val="%3."/>
+      <w:lvlJc w:val="right"/>
+      <w:pPr>
+        <w:ind w:left="2160" w:hanging="180"/>
+      </w:pPr>
+    </w:lvl>
+    <w:lvl w:ilvl="3" w:tplc="4009000F" w:tentative="1">
+      <w:start w:val="1"/>
+      <w:numFmt w:val="decimal"/>
+      <w:lvlText w:val="%4."/>
+      <w:lvlJc w:val="left"/>
+      <w:pPr>
+        <w:ind w:left="2880" w:hanging="360"/>
+      </w:pPr>
+    </w:lvl>
+    <w:lvl w:ilvl="4" w:tplc="40090019" w:tentative="1">
+      <w:start w:val="1"/>
+      <w:numFmt w:val="lowerLetter"/>
+      <w:lvlText w:val="%5."/>
+      <w:lvlJc w:val="left"/>
+      <w:pPr>
+        <w:ind w:left="3600" w:hanging="360"/>
+      </w:pPr>
+    </w:lvl>
+    <w:lvl w:ilvl="5" w:tplc="4009001B" w:tentative="1">
+      <w:start w:val="1"/>
+      <w:numFmt w:val="lowerRoman"/>
+      <w:lvlText w:val="%6."/>
+      <w:lvlJc w:val="right"/>
+      <w:pPr>
+        <w:ind w:left="4320" w:hanging="180"/>
+      </w:pPr>
+    </w:lvl>
+    <w:lvl w:ilvl="6" w:tplc="4009000F" w:tentative="1">
+      <w:start w:val="1"/>
+      <w:numFmt w:val="decimal"/>
+      <w:lvlText w:val="%7."/>
+      <w:lvlJc w:val="left"/>
+      <w:pPr>
+        <w:ind w:left="5040" w:hanging="360"/>
+      </w:pPr>
+    </w:lvl>
+    <w:lvl w:ilvl="7" w:tplc="40090019" w:tentative="1">
+      <w:start w:val="1"/>
+      <w:numFmt w:val="lowerLetter"/>
+      <w:lvlText w:val="%8."/>
+      <w:lvlJc w:val="left"/>
+      <w:pPr>
+        <w:ind w:left="5760" w:hanging="360"/>
+      </w:pPr>
+    </w:lvl>
+    <w:lvl w:ilvl="8" w:tplc="4009001B" w:tentative="1">
+      <w:start w:val="1"/>
+      <w:numFmt w:val="lowerRoman"/>
+      <w:lvlText w:val="%9."/>
+      <w:lvlJc w:val="right"/>
+      <w:pPr>
+        <w:ind w:left="6480" w:hanging="180"/>
+      </w:pPr>
+    </w:lvl>
+  </w:abstractNum>
+  <w:abstractNum w:abstractNumId="8" w15:restartNumberingAfterBreak="0">
+    <w:nsid w:val="58BA2C02"/>
+    <w:multiLevelType w:val="hybridMultilevel"/>
+    <w:tmpl w:val="71FE897C"/>
+    <w:lvl w:ilvl="0" w:tplc="709459C6">
+      <w:start w:val="4"/>
+      <w:numFmt w:val="bullet"/>
+      <w:lvlText w:val=""/>
+      <w:lvlJc w:val="left"/>
+      <w:pPr>
+        <w:ind w:left="720" w:hanging="360"/>
+      </w:pPr>
+      <w:rPr>
+        <w:rFonts w:ascii="Symbol" w:eastAsiaTheme="minorHAnsi" w:hAnsi="Symbol" w:cstheme="minorBidi" w:hint="default"/>
+      </w:rPr>
+    </w:lvl>
+    <w:lvl w:ilvl="1" w:tplc="40090003" w:tentative="1">
+      <w:start w:val="1"/>
+      <w:numFmt w:val="bullet"/>
+      <w:lvlText w:val="o"/>
+      <w:lvlJc w:val="left"/>
+      <w:pPr>
+        <w:ind w:left="1440" w:hanging="360"/>
+      </w:pPr>
+      <w:rPr>
+        <w:rFonts w:ascii="Courier New" w:hAnsi="Courier New" w:cs="Courier New" w:hint="default"/>
+      </w:rPr>
+    </w:lvl>
+    <w:lvl w:ilvl="2" w:tplc="40090005" w:tentative="1">
+      <w:start w:val="1"/>
+      <w:numFmt w:val="bullet"/>
+      <w:lvlText w:val=""/>
+      <w:lvlJc w:val="left"/>
+      <w:pPr>
+        <w:ind w:left="2160" w:hanging="360"/>
+      </w:pPr>
+      <w:rPr>
+        <w:rFonts w:ascii="Wingdings" w:hAnsi="Wingdings" w:hint="default"/>
+      </w:rPr>
+    </w:lvl>
+    <w:lvl w:ilvl="3" w:tplc="40090001" w:tentative="1">
+      <w:start w:val="1"/>
+      <w:numFmt w:val="bullet"/>
+      <w:lvlText w:val=""/>
+      <w:lvlJc w:val="left"/>
+      <w:pPr>
+        <w:ind w:left="2880" w:hanging="360"/>
+      </w:pPr>
+      <w:rPr>
+        <w:rFonts w:ascii="Symbol" w:hAnsi="Symbol" w:hint="default"/>
+      </w:rPr>
+    </w:lvl>
+    <w:lvl w:ilvl="4" w:tplc="40090003" w:tentative="1">
+      <w:start w:val="1"/>
+      <w:numFmt w:val="bullet"/>
+      <w:lvlText w:val="o"/>
+      <w:lvlJc w:val="left"/>
+      <w:pPr>
+        <w:ind w:left="3600" w:hanging="360"/>
+      </w:pPr>
+      <w:rPr>
+        <w:rFonts w:ascii="Courier New" w:hAnsi="Courier New" w:cs="Courier New" w:hint="default"/>
+      </w:rPr>
+    </w:lvl>
+    <w:lvl w:ilvl="5" w:tplc="40090005" w:tentative="1">
+      <w:start w:val="1"/>
+      <w:numFmt w:val="bullet"/>
+      <w:lvlText w:val=""/>
+      <w:lvlJc w:val="left"/>
+      <w:pPr>
+        <w:ind w:left="4320" w:hanging="360"/>
+      </w:pPr>
+      <w:rPr>
+        <w:rFonts w:ascii="Wingdings" w:hAnsi="Wingdings" w:hint="default"/>
+      </w:rPr>
+    </w:lvl>
+    <w:lvl w:ilvl="6" w:tplc="40090001" w:tentative="1">
+      <w:start w:val="1"/>
+      <w:numFmt w:val="bullet"/>
+      <w:lvlText w:val=""/>
+      <w:lvlJc w:val="left"/>
+      <w:pPr>
+        <w:ind w:left="5040" w:hanging="360"/>
+      </w:pPr>
+      <w:rPr>
+        <w:rFonts w:ascii="Symbol" w:hAnsi="Symbol" w:hint="default"/>
+      </w:rPr>
+    </w:lvl>
+    <w:lvl w:ilvl="7" w:tplc="40090003" w:tentative="1">
+      <w:start w:val="1"/>
+      <w:numFmt w:val="bullet"/>
+      <w:lvlText w:val="o"/>
+      <w:lvlJc w:val="left"/>
+      <w:pPr>
+        <w:ind w:left="5760" w:hanging="360"/>
+      </w:pPr>
+      <w:rPr>
+        <w:rFonts w:ascii="Courier New" w:hAnsi="Courier New" w:cs="Courier New" w:hint="default"/>
+      </w:rPr>
+    </w:lvl>
+    <w:lvl w:ilvl="8" w:tplc="40090005" w:tentative="1">
+      <w:start w:val="1"/>
+      <w:numFmt w:val="bullet"/>
+      <w:lvlText w:val=""/>
+      <w:lvlJc w:val="left"/>
+      <w:pPr>
+        <w:ind w:left="6480" w:hanging="360"/>
+      </w:pPr>
+      <w:rPr>
+        <w:rFonts w:ascii="Wingdings" w:hAnsi="Wingdings" w:hint="default"/>
+      </w:rPr>
+    </w:lvl>
+  </w:abstractNum>
+  <w:abstractNum w:abstractNumId="9" w15:restartNumberingAfterBreak="0">
+    <w:nsid w:val="6BFD10FD"/>
+    <w:multiLevelType w:val="hybridMultilevel"/>
+    <w:tmpl w:val="BCDCD196"/>
+    <w:lvl w:ilvl="0" w:tplc="4009000F">
+      <w:start w:val="1"/>
+      <w:numFmt w:val="decimal"/>
+      <w:lvlText w:val="%1."/>
+      <w:lvlJc w:val="left"/>
+      <w:pPr>
+        <w:ind w:left="720" w:hanging="360"/>
+      </w:pPr>
+      <w:rPr>
+        <w:rFonts w:hint="default"/>
+      </w:rPr>
+    </w:lvl>
+    <w:lvl w:ilvl="1" w:tplc="40090019" w:tentative="1">
+      <w:start w:val="1"/>
+      <w:numFmt w:val="lowerLetter"/>
+      <w:lvlText w:val="%2."/>
+      <w:lvlJc w:val="left"/>
+      <w:pPr>
+        <w:ind w:left="1440" w:hanging="360"/>
+      </w:pPr>
+    </w:lvl>
+    <w:lvl w:ilvl="2" w:tplc="4009001B" w:tentative="1">
+      <w:start w:val="1"/>
+      <w:numFmt w:val="lowerRoman"/>
+      <w:lvlText w:val="%3."/>
+      <w:lvlJc w:val="right"/>
+      <w:pPr>
+        <w:ind w:left="2160" w:hanging="180"/>
+      </w:pPr>
+    </w:lvl>
+    <w:lvl w:ilvl="3" w:tplc="4009000F" w:tentative="1">
+      <w:start w:val="1"/>
+      <w:numFmt w:val="decimal"/>
+      <w:lvlText w:val="%4."/>
+      <w:lvlJc w:val="left"/>
+      <w:pPr>
+        <w:ind w:left="2880" w:hanging="360"/>
+      </w:pPr>
+    </w:lvl>
+    <w:lvl w:ilvl="4" w:tplc="40090019" w:tentative="1">
+      <w:start w:val="1"/>
+      <w:numFmt w:val="lowerLetter"/>
+      <w:lvlText w:val="%5."/>
+      <w:lvlJc w:val="left"/>
+      <w:pPr>
+        <w:ind w:left="3600" w:hanging="360"/>
+      </w:pPr>
+    </w:lvl>
+    <w:lvl w:ilvl="5" w:tplc="4009001B" w:tentative="1">
+      <w:start w:val="1"/>
+      <w:numFmt w:val="lowerRoman"/>
+      <w:lvlText w:val="%6."/>
+      <w:lvlJc w:val="right"/>
+      <w:pPr>
+        <w:ind w:left="4320" w:hanging="180"/>
+      </w:pPr>
+    </w:lvl>
+    <w:lvl w:ilvl="6" w:tplc="4009000F" w:tentative="1">
+      <w:start w:val="1"/>
+      <w:numFmt w:val="decimal"/>
+      <w:lvlText w:val="%7."/>
+      <w:lvlJc w:val="left"/>
+      <w:pPr>
+        <w:ind w:left="5040" w:hanging="360"/>
+      </w:pPr>
+    </w:lvl>
+    <w:lvl w:ilvl="7" w:tplc="40090019" w:tentative="1">
+      <w:start w:val="1"/>
+      <w:numFmt w:val="lowerLetter"/>
+      <w:lvlText w:val="%8."/>
+      <w:lvlJc w:val="left"/>
+      <w:pPr>
+        <w:ind w:left="5760" w:hanging="360"/>
+      </w:pPr>
+    </w:lvl>
+    <w:lvl w:ilvl="8" w:tplc="4009001B" w:tentative="1">
+      <w:start w:val="1"/>
+      <w:numFmt w:val="lowerRoman"/>
+      <w:lvlText w:val="%9."/>
+      <w:lvlJc w:val="right"/>
+      <w:pPr>
+        <w:ind w:left="6480" w:hanging="180"/>
+      </w:pPr>
+    </w:lvl>
+  </w:abstractNum>
   <w:num w:numId="1">
+    <w:abstractNumId w:val="7"/>
+  </w:num>
+  <w:num w:numId="2">
+    <w:abstractNumId w:val="4"/>
+  </w:num>
+  <w:num w:numId="3">
+    <w:abstractNumId w:val="1"/>
+  </w:num>
+  <w:num w:numId="4">
+    <w:abstractNumId w:val="2"/>
+  </w:num>
+  <w:num w:numId="5">
+    <w:abstractNumId w:val="9"/>
+  </w:num>
+  <w:num w:numId="6">
+    <w:abstractNumId w:val="5"/>
+  </w:num>
+  <w:num w:numId="7">
+    <w:abstractNumId w:val="0"/>
+  </w:num>
+  <w:num w:numId="8">
     <w:abstractNumId w:val="3"/>
   </w:num>
-  <w:num w:numId="2">
-    <w:abstractNumId w:val="2"/>
+  <w:num w:numId="9">
+    <w:abstractNumId w:val="8"/>
   </w:num>
-  <w:num w:numId="3">
-    <w:abstractNumId w:val="0"/>
-  </w:num>
-  <w:num w:numId="4">
-    <w:abstractNumId w:val="1"/>
-  </w:num>
-  <w:num w:numId="5">
-    <w:abstractNumId w:val="4"/>
+  <w:num w:numId="10">
+    <w:abstractNumId w:val="6"/>
   </w:num>
 </w:numbering>
 </file>

</xml_diff>